<commit_message>
updated resume with react js, jest and restful web services.
</commit_message>
<xml_diff>
--- a/Sivanagi Reddy_resume (2126193).docx
+++ b/Sivanagi Reddy_resume (2126193).docx
@@ -1,6 +1,6 @@
 
 <file path=word/document.xml><?xml version="1.0" encoding="utf-8"?>
-<w:document xmlns:wpc="http://schemas.microsoft.com/office/word/2010/wordprocessingCanvas" xmlns:cx="http://schemas.microsoft.com/office/drawing/2014/chartex" xmlns:cx1="http://schemas.microsoft.com/office/drawing/2015/9/8/chartex" xmlns:cx2="http://schemas.microsoft.com/office/drawing/2015/10/21/chartex" xmlns:cx3="http://schemas.microsoft.com/office/drawing/2016/5/9/chartex" xmlns:cx4="http://schemas.microsoft.com/office/drawing/2016/5/10/chartex" xmlns:cx5="http://schemas.microsoft.com/office/drawing/2016/5/11/chartex" xmlns:cx6="http://schemas.microsoft.com/office/drawing/2016/5/12/chartex" xmlns:cx7="http://schemas.microsoft.com/office/drawing/2016/5/13/chartex" xmlns:cx8="http://schemas.microsoft.com/office/drawing/2016/5/14/chartex" xmlns:mc="http://schemas.openxmlformats.org/markup-compatibility/2006" xmlns:aink="http://schemas.microsoft.com/office/drawing/2016/ink" xmlns:am3d="http://schemas.microsoft.com/office/drawing/2017/model3d" xmlns:o="urn:schemas-microsoft-com:office:office" xmlns:oel="http://schemas.microsoft.com/office/2019/extlst" xmlns:r="http://schemas.openxmlformats.org/officeDocument/2006/relationships" xmlns:m="http://schemas.openxmlformats.org/officeDocument/2006/math" xmlns:v="urn:schemas-microsoft-com:vml" xmlns:wp14="http://schemas.microsoft.com/office/word/2010/wordprocessingDrawing" xmlns:wp="http://schemas.openxmlformats.org/drawingml/2006/wordprocessingDrawing" xmlns:w10="urn:schemas-microsoft-com:office:word" xmlns:w="http://schemas.openxmlformats.org/wordprocessingml/2006/main" xmlns:w14="http://schemas.microsoft.com/office/word/2010/wordml" xmlns:w15="http://schemas.microsoft.com/office/word/2012/wordml" xmlns:w16cex="http://schemas.microsoft.com/office/word/2018/wordml/cex" xmlns:w16cid="http://schemas.microsoft.com/office/word/2016/wordml/cid" xmlns:w16="http://schemas.microsoft.com/office/word/2018/wordml" xmlns:w16sdtdh="http://schemas.microsoft.com/office/word/2020/wordml/sdtdatahash" xmlns:w16se="http://schemas.microsoft.com/office/word/2015/wordml/symex" xmlns:wpg="http://schemas.microsoft.com/office/word/2010/wordprocessingGroup" xmlns:wpi="http://schemas.microsoft.com/office/word/2010/wordprocessingInk" xmlns:wne="http://schemas.microsoft.com/office/word/2006/wordml" xmlns:wps="http://schemas.microsoft.com/office/word/2010/wordprocessingShape" mc:Ignorable="w14 w15 w16se w16cid w16 w16cex w16sdtdh wp14">
+<w:document xmlns:wpc="http://schemas.microsoft.com/office/word/2010/wordprocessingCanvas" xmlns:cx="http://schemas.microsoft.com/office/drawing/2014/chartex" xmlns:cx1="http://schemas.microsoft.com/office/drawing/2015/9/8/chartex" xmlns:cx2="http://schemas.microsoft.com/office/drawing/2015/10/21/chartex" xmlns:cx3="http://schemas.microsoft.com/office/drawing/2016/5/9/chartex" xmlns:cx4="http://schemas.microsoft.com/office/drawing/2016/5/10/chartex" xmlns:cx5="http://schemas.microsoft.com/office/drawing/2016/5/11/chartex" xmlns:cx6="http://schemas.microsoft.com/office/drawing/2016/5/12/chartex" xmlns:cx7="http://schemas.microsoft.com/office/drawing/2016/5/13/chartex" xmlns:cx8="http://schemas.microsoft.com/office/drawing/2016/5/14/chartex" xmlns:mc="http://schemas.openxmlformats.org/markup-compatibility/2006" xmlns:aink="http://schemas.microsoft.com/office/drawing/2016/ink" xmlns:am3d="http://schemas.microsoft.com/office/drawing/2017/model3d" xmlns:o="urn:schemas-microsoft-com:office:office" xmlns:oel="http://schemas.microsoft.com/office/2019/extlst" xmlns:r="http://schemas.openxmlformats.org/officeDocument/2006/relationships" xmlns:m="http://schemas.openxmlformats.org/officeDocument/2006/math" xmlns:v="urn:schemas-microsoft-com:vml" xmlns:wp14="http://schemas.microsoft.com/office/word/2010/wordprocessingDrawing" xmlns:wp="http://schemas.openxmlformats.org/drawingml/2006/wordprocessingDrawing" xmlns:w10="urn:schemas-microsoft-com:office:word" xmlns:w="http://schemas.openxmlformats.org/wordprocessingml/2006/main" xmlns:w14="http://schemas.microsoft.com/office/word/2010/wordml" xmlns:w15="http://schemas.microsoft.com/office/word/2012/wordml" xmlns:w16cex="http://schemas.microsoft.com/office/word/2018/wordml/cex" xmlns:w16cid="http://schemas.microsoft.com/office/word/2016/wordml/cid" xmlns:w16="http://schemas.microsoft.com/office/word/2018/wordml" xmlns:w16du="http://schemas.microsoft.com/office/word/2023/wordml/word16du" xmlns:w16sdtdh="http://schemas.microsoft.com/office/word/2020/wordml/sdtdatahash" xmlns:w16se="http://schemas.microsoft.com/office/word/2015/wordml/symex" xmlns:wpg="http://schemas.microsoft.com/office/word/2010/wordprocessingGroup" xmlns:wpi="http://schemas.microsoft.com/office/word/2010/wordprocessingInk" xmlns:wne="http://schemas.microsoft.com/office/word/2006/wordml" xmlns:wps="http://schemas.microsoft.com/office/word/2010/wordprocessingShape" mc:Ignorable="w14 w15 w16se w16cid w16 w16cex w16sdtdh w16du wp14">
   <w:body>
     <w:p>
       <w:pPr>
@@ -34,6 +34,7 @@
         </w:rPr>
         <w:t xml:space="preserve"> </w:t>
       </w:r>
+      <w:proofErr w:type="spellStart"/>
       <w:r>
         <w:rPr>
           <w:spacing w:val="30"/>
@@ -46,7 +47,15 @@
           <w:spacing w:val="30"/>
           <w:w w:val="110"/>
         </w:rPr>
-        <w:t xml:space="preserve">ivanagi </w:t>
+        <w:t>ivanagi</w:t>
+      </w:r>
+      <w:proofErr w:type="spellEnd"/>
+      <w:r>
+        <w:rPr>
+          <w:spacing w:val="30"/>
+          <w:w w:val="110"/>
+        </w:rPr>
+        <w:t xml:space="preserve"> </w:t>
       </w:r>
       <w:r>
         <w:rPr>
@@ -328,7 +337,8 @@
         </w:rPr>
         <w:t xml:space="preserve"> </w:t>
       </w:r>
-      <w:hyperlink r:id="rId6" w:history="1">
+      <w:hyperlink r:id="rId7" w:history="1">
+        <w:proofErr w:type="spellStart"/>
         <w:r>
           <w:rPr>
             <w:rFonts w:ascii="Arial MT" w:hAnsi="Arial MT"/>
@@ -337,7 +347,18 @@
             <w:szCs w:val="18"/>
             <w:u w:color="005F96"/>
           </w:rPr>
-          <w:t>Sivanagi Reddy(github.com)</w:t>
+          <w:t>Sivanagi</w:t>
+        </w:r>
+        <w:proofErr w:type="spellEnd"/>
+        <w:r>
+          <w:rPr>
+            <w:rFonts w:ascii="Arial MT" w:hAnsi="Arial MT"/>
+            <w:color w:val="005F96"/>
+            <w:sz w:val="18"/>
+            <w:szCs w:val="18"/>
+            <w:u w:color="005F96"/>
+          </w:rPr>
+          <w:t xml:space="preserve"> Reddy(github.com)</w:t>
         </w:r>
       </w:hyperlink>
     </w:p>
@@ -369,7 +390,7 @@
       <w:r>
         <w:br w:type="column"/>
       </w:r>
-      <w:hyperlink r:id="rId7">
+      <w:hyperlink r:id="rId8">
         <w:r>
           <w:rPr>
             <w:rFonts w:ascii="Microsoft Sans Serif" w:hAnsi="Microsoft Sans Serif"/>
@@ -424,7 +445,39 @@
           <w:rFonts w:ascii="Microsoft Sans Serif" w:hAnsi="Microsoft Sans Serif"/>
           <w:w w:val="105"/>
         </w:rPr>
-        <w:t>D.no:7/38, kapu street, Moragudi(V),</w:t>
+        <w:t xml:space="preserve">D.no:7/38, </w:t>
+      </w:r>
+      <w:proofErr w:type="spellStart"/>
+      <w:r>
+        <w:rPr>
+          <w:rFonts w:ascii="Microsoft Sans Serif" w:hAnsi="Microsoft Sans Serif"/>
+          <w:w w:val="105"/>
+        </w:rPr>
+        <w:t>kapu</w:t>
+      </w:r>
+      <w:proofErr w:type="spellEnd"/>
+      <w:r>
+        <w:rPr>
+          <w:rFonts w:ascii="Microsoft Sans Serif" w:hAnsi="Microsoft Sans Serif"/>
+          <w:w w:val="105"/>
+        </w:rPr>
+        <w:t xml:space="preserve"> street, </w:t>
+      </w:r>
+      <w:proofErr w:type="spellStart"/>
+      <w:r>
+        <w:rPr>
+          <w:rFonts w:ascii="Microsoft Sans Serif" w:hAnsi="Microsoft Sans Serif"/>
+          <w:w w:val="105"/>
+        </w:rPr>
+        <w:t>Moragudi</w:t>
+      </w:r>
+      <w:proofErr w:type="spellEnd"/>
+      <w:r>
+        <w:rPr>
+          <w:rFonts w:ascii="Microsoft Sans Serif" w:hAnsi="Microsoft Sans Serif"/>
+          <w:w w:val="105"/>
+        </w:rPr>
+        <w:t>(V),</w:t>
       </w:r>
       <w:r>
         <w:rPr>
@@ -434,12 +487,37 @@
         </w:rPr>
         <w:t xml:space="preserve"> </w:t>
       </w:r>
+      <w:proofErr w:type="spellStart"/>
       <w:r>
         <w:rPr>
           <w:rFonts w:ascii="Microsoft Sans Serif" w:hAnsi="Microsoft Sans Serif"/>
           <w:w w:val="105"/>
         </w:rPr>
-        <w:t>Jammalamadugu, Kadapa(dst), AP,</w:t>
+        <w:t>Jammalamadugu</w:t>
+      </w:r>
+      <w:proofErr w:type="spellEnd"/>
+      <w:r>
+        <w:rPr>
+          <w:rFonts w:ascii="Microsoft Sans Serif" w:hAnsi="Microsoft Sans Serif"/>
+          <w:w w:val="105"/>
+        </w:rPr>
+        <w:t>, Kadapa(</w:t>
+      </w:r>
+      <w:proofErr w:type="spellStart"/>
+      <w:r>
+        <w:rPr>
+          <w:rFonts w:ascii="Microsoft Sans Serif" w:hAnsi="Microsoft Sans Serif"/>
+          <w:w w:val="105"/>
+        </w:rPr>
+        <w:t>dst</w:t>
+      </w:r>
+      <w:proofErr w:type="spellEnd"/>
+      <w:r>
+        <w:rPr>
+          <w:rFonts w:ascii="Microsoft Sans Serif" w:hAnsi="Microsoft Sans Serif"/>
+          <w:w w:val="105"/>
+        </w:rPr>
+        <w:t>), AP,</w:t>
       </w:r>
       <w:r>
         <w:rPr>
@@ -506,7 +584,7 @@
         </w:rPr>
         <w:t xml:space="preserve"> </w:t>
       </w:r>
-      <w:hyperlink r:id="rId8">
+      <w:hyperlink r:id="rId9">
         <w:r>
           <w:rPr>
             <w:rFonts w:ascii="Arial MT" w:hAnsi="Arial MT"/>
@@ -526,7 +604,8 @@
         </w:rPr>
         <w:t xml:space="preserve"> </w:t>
       </w:r>
-      <w:hyperlink r:id="rId9">
+      <w:hyperlink r:id="rId10">
+        <w:proofErr w:type="spellStart"/>
         <w:r>
           <w:rPr>
             <w:rFonts w:ascii="Arial MT" w:hAnsi="Arial MT"/>
@@ -535,17 +614,18 @@
           </w:rPr>
           <w:t>uru</w:t>
         </w:r>
+        <w:proofErr w:type="spellEnd"/>
       </w:hyperlink>
     </w:p>
     <w:p>
       <w:pPr>
         <w:sectPr>
-          <w:headerReference w:type="even" r:id="rId10"/>
-          <w:headerReference w:type="default" r:id="rId11"/>
-          <w:footerReference w:type="even" r:id="rId12"/>
-          <w:footerReference w:type="default" r:id="rId13"/>
-          <w:headerReference w:type="first" r:id="rId14"/>
-          <w:footerReference w:type="first" r:id="rId15"/>
+          <w:headerReference w:type="even" r:id="rId11"/>
+          <w:headerReference w:type="default" r:id="rId12"/>
+          <w:footerReference w:type="even" r:id="rId13"/>
+          <w:footerReference w:type="default" r:id="rId14"/>
+          <w:headerReference w:type="first" r:id="rId15"/>
+          <w:footerReference w:type="first" r:id="rId16"/>
           <w:pgSz w:w="12240" w:h="15840"/>
           <w:pgMar w:top="920" w:right="620" w:bottom="280" w:left="800" w:header="0" w:footer="0" w:gutter="0"/>
           <w:cols w:num="2" w:space="720" w:equalWidth="0">
@@ -601,17 +681,117 @@
       <w:pPr>
         <w:pStyle w:val="Heading2"/>
         <w:spacing w:before="100"/>
-        <w:ind w:left="212"/>
-        <w:rPr>
-          <w:rFonts w:ascii="Tahoma" w:hAnsi="Tahoma"/>
-        </w:rPr>
-      </w:pPr>
-      <w:r>
         <w:rPr>
           <w:rFonts w:ascii="Tahoma" w:hAnsi="Tahoma"/>
           <w:color w:val="1F78C6"/>
         </w:rPr>
-        <w:t>EDUCATION</w:t>
+      </w:pPr>
+      <w:r>
+        <w:rPr>
+          <w:rFonts w:ascii="Tahoma" w:hAnsi="Tahoma"/>
+          <w:color w:val="1F78C6"/>
+        </w:rPr>
+        <w:t>EXPERIENCE</w:t>
+      </w:r>
+    </w:p>
+    <w:p>
+      <w:pPr>
+        <w:pStyle w:val="Heading2"/>
+        <w:spacing w:before="100"/>
+        <w:rPr>
+          <w:b w:val="0"/>
+          <w:bCs w:val="0"/>
+          <w:w w:val="130"/>
+        </w:rPr>
+      </w:pPr>
+      <w:r>
+        <w:rPr>
+          <w:b w:val="0"/>
+          <w:bCs w:val="0"/>
+          <w:w w:val="130"/>
+        </w:rPr>
+        <w:t>Worked as a java Developer, created APIs using RESTful webservices</w:t>
+      </w:r>
+      <w:r>
+        <w:rPr>
+          <w:b w:val="0"/>
+          <w:bCs w:val="0"/>
+          <w:w w:val="130"/>
+        </w:rPr>
+        <w:t>, implemented CRUD operations</w:t>
+      </w:r>
+      <w:r>
+        <w:rPr>
+          <w:b w:val="0"/>
+          <w:bCs w:val="0"/>
+          <w:w w:val="130"/>
+        </w:rPr>
+        <w:t>.</w:t>
+      </w:r>
+    </w:p>
+    <w:p>
+      <w:pPr>
+        <w:pStyle w:val="Heading2"/>
+        <w:spacing w:before="100"/>
+        <w:rPr>
+          <w:b w:val="0"/>
+          <w:bCs w:val="0"/>
+          <w:w w:val="130"/>
+        </w:rPr>
+      </w:pPr>
+    </w:p>
+    <w:p>
+      <w:pPr>
+        <w:pStyle w:val="Heading2"/>
+        <w:spacing w:before="100"/>
+        <w:rPr>
+          <w:b w:val="0"/>
+          <w:bCs w:val="0"/>
+          <w:w w:val="130"/>
+        </w:rPr>
+      </w:pPr>
+      <w:r>
+        <w:rPr>
+          <w:b w:val="0"/>
+          <w:bCs w:val="0"/>
+          <w:w w:val="130"/>
+        </w:rPr>
+        <w:t>Created multiple UI screens using react J</w:t>
+      </w:r>
+      <w:r>
+        <w:rPr>
+          <w:b w:val="0"/>
+          <w:bCs w:val="0"/>
+          <w:w w:val="130"/>
+        </w:rPr>
+        <w:t>S, navigation from one screen to another screen, API integrations, testing components using Zest and react testing library.</w:t>
+      </w:r>
+    </w:p>
+    <w:p>
+      <w:pPr>
+        <w:pStyle w:val="Heading2"/>
+        <w:spacing w:before="100"/>
+        <w:rPr>
+          <w:b w:val="0"/>
+          <w:bCs w:val="0"/>
+          <w:w w:val="130"/>
+        </w:rPr>
+      </w:pPr>
+      <w:r>
+        <w:rPr>
+          <w:b w:val="0"/>
+          <w:bCs w:val="0"/>
+          <w:w w:val="130"/>
+        </w:rPr>
+        <w:br/>
+      </w:r>
+      <w:r>
+        <w:rPr>
+          <w:b w:val="0"/>
+          <w:bCs w:val="0"/>
+          <w:w w:val="130"/>
+        </w:rPr>
+        <w:t>Used git and git hub and pushed the code to the repositories, created branches, raised pull request and resolving PR comments and merge conflicts.</w:t>
       </w:r>
     </w:p>
     <w:p>
@@ -625,596 +805,6 @@
         </w:rPr>
       </w:pPr>
     </w:p>
-    <w:tbl>
-      <w:tblPr>
-        <w:tblW w:w="6593" w:type="dxa"/>
-        <w:tblInd w:w="222" w:type="dxa"/>
-        <w:tblLayout w:type="fixed"/>
-        <w:tblCellMar>
-          <w:left w:w="7" w:type="dxa"/>
-          <w:right w:w="7" w:type="dxa"/>
-        </w:tblCellMar>
-        <w:tblLook w:val="01E0" w:firstRow="1" w:lastRow="1" w:firstColumn="1" w:lastColumn="1" w:noHBand="0" w:noVBand="0"/>
-      </w:tblPr>
-      <w:tblGrid>
-        <w:gridCol w:w="1578"/>
-        <w:gridCol w:w="2339"/>
-        <w:gridCol w:w="1353"/>
-        <w:gridCol w:w="1323"/>
-      </w:tblGrid>
-      <w:tr>
-        <w:trPr>
-          <w:trHeight w:val="534"/>
-        </w:trPr>
-        <w:tc>
-          <w:tcPr>
-            <w:tcW w:w="1577" w:type="dxa"/>
-            <w:tcBorders>
-              <w:top w:val="single" w:sz="6" w:space="0" w:color="000000"/>
-              <w:left w:val="single" w:sz="6" w:space="0" w:color="000000"/>
-              <w:bottom w:val="single" w:sz="6" w:space="0" w:color="000000"/>
-              <w:right w:val="single" w:sz="6" w:space="0" w:color="000000"/>
-            </w:tcBorders>
-          </w:tcPr>
-          <w:p>
-            <w:pPr>
-              <w:pStyle w:val="TableParagraph"/>
-              <w:rPr>
-                <w:b/>
-                <w:sz w:val="20"/>
-              </w:rPr>
-            </w:pPr>
-            <w:r>
-              <w:rPr>
-                <w:b/>
-                <w:w w:val="110"/>
-                <w:sz w:val="20"/>
-              </w:rPr>
-              <w:t>Qualification</w:t>
-            </w:r>
-          </w:p>
-        </w:tc>
-        <w:tc>
-          <w:tcPr>
-            <w:tcW w:w="2339" w:type="dxa"/>
-            <w:tcBorders>
-              <w:top w:val="single" w:sz="6" w:space="0" w:color="000000"/>
-              <w:left w:val="single" w:sz="6" w:space="0" w:color="000000"/>
-              <w:bottom w:val="single" w:sz="6" w:space="0" w:color="000000"/>
-              <w:right w:val="single" w:sz="6" w:space="0" w:color="000000"/>
-            </w:tcBorders>
-          </w:tcPr>
-          <w:p>
-            <w:pPr>
-              <w:pStyle w:val="TableParagraph"/>
-              <w:rPr>
-                <w:b/>
-                <w:sz w:val="20"/>
-              </w:rPr>
-            </w:pPr>
-            <w:r>
-              <w:rPr>
-                <w:b/>
-                <w:w w:val="110"/>
-                <w:sz w:val="20"/>
-              </w:rPr>
-              <w:t>Institution</w:t>
-            </w:r>
-          </w:p>
-        </w:tc>
-        <w:tc>
-          <w:tcPr>
-            <w:tcW w:w="1353" w:type="dxa"/>
-            <w:tcBorders>
-              <w:top w:val="single" w:sz="6" w:space="0" w:color="000000"/>
-              <w:left w:val="single" w:sz="6" w:space="0" w:color="000000"/>
-              <w:bottom w:val="single" w:sz="6" w:space="0" w:color="000000"/>
-              <w:right w:val="single" w:sz="6" w:space="0" w:color="000000"/>
-            </w:tcBorders>
-          </w:tcPr>
-          <w:p>
-            <w:pPr>
-              <w:pStyle w:val="TableParagraph"/>
-              <w:spacing w:before="92" w:line="210" w:lineRule="atLeast"/>
-              <w:rPr>
-                <w:b/>
-                <w:sz w:val="18"/>
-              </w:rPr>
-            </w:pPr>
-            <w:r>
-              <w:rPr>
-                <w:b/>
-                <w:w w:val="110"/>
-                <w:sz w:val="18"/>
-              </w:rPr>
-              <w:t>Year of</w:t>
-            </w:r>
-            <w:r>
-              <w:rPr>
-                <w:b/>
-                <w:spacing w:val="1"/>
-                <w:w w:val="110"/>
-                <w:sz w:val="18"/>
-              </w:rPr>
-              <w:t xml:space="preserve"> </w:t>
-            </w:r>
-            <w:r>
-              <w:rPr>
-                <w:b/>
-                <w:w w:val="105"/>
-                <w:sz w:val="18"/>
-              </w:rPr>
-              <w:t>passing</w:t>
-            </w:r>
-          </w:p>
-        </w:tc>
-        <w:tc>
-          <w:tcPr>
-            <w:tcW w:w="1323" w:type="dxa"/>
-            <w:tcBorders>
-              <w:top w:val="single" w:sz="6" w:space="0" w:color="000000"/>
-              <w:left w:val="single" w:sz="6" w:space="0" w:color="000000"/>
-              <w:bottom w:val="single" w:sz="6" w:space="0" w:color="000000"/>
-              <w:right w:val="single" w:sz="8" w:space="0" w:color="000000"/>
-            </w:tcBorders>
-          </w:tcPr>
-          <w:p>
-            <w:pPr>
-              <w:pStyle w:val="TableParagraph"/>
-              <w:ind w:left="99"/>
-              <w:rPr>
-                <w:b/>
-                <w:sz w:val="20"/>
-              </w:rPr>
-            </w:pPr>
-            <w:r>
-              <w:rPr>
-                <w:b/>
-                <w:w w:val="110"/>
-                <w:sz w:val="20"/>
-              </w:rPr>
-              <w:t>Score</w:t>
-            </w:r>
-          </w:p>
-        </w:tc>
-      </w:tr>
-      <w:tr>
-        <w:trPr>
-          <w:trHeight w:val="1142"/>
-        </w:trPr>
-        <w:tc>
-          <w:tcPr>
-            <w:tcW w:w="1577" w:type="dxa"/>
-            <w:tcBorders>
-              <w:top w:val="single" w:sz="6" w:space="0" w:color="000000"/>
-              <w:left w:val="single" w:sz="6" w:space="0" w:color="000000"/>
-              <w:bottom w:val="single" w:sz="6" w:space="0" w:color="000000"/>
-              <w:right w:val="single" w:sz="6" w:space="0" w:color="000000"/>
-            </w:tcBorders>
-          </w:tcPr>
-          <w:p>
-            <w:pPr>
-              <w:pStyle w:val="TableParagraph"/>
-              <w:spacing w:before="110"/>
-              <w:rPr>
-                <w:sz w:val="20"/>
-              </w:rPr>
-            </w:pPr>
-            <w:r>
-              <w:rPr>
-                <w:w w:val="115"/>
-                <w:sz w:val="20"/>
-              </w:rPr>
-              <w:t>B-TECH (CSE)</w:t>
-            </w:r>
-          </w:p>
-        </w:tc>
-        <w:tc>
-          <w:tcPr>
-            <w:tcW w:w="2339" w:type="dxa"/>
-            <w:tcBorders>
-              <w:top w:val="single" w:sz="6" w:space="0" w:color="000000"/>
-              <w:left w:val="single" w:sz="6" w:space="0" w:color="000000"/>
-              <w:bottom w:val="single" w:sz="6" w:space="0" w:color="000000"/>
-              <w:right w:val="single" w:sz="6" w:space="0" w:color="000000"/>
-            </w:tcBorders>
-          </w:tcPr>
-          <w:p>
-            <w:pPr>
-              <w:pStyle w:val="TableParagraph"/>
-              <w:spacing w:before="110"/>
-              <w:ind w:right="404"/>
-              <w:rPr>
-                <w:sz w:val="20"/>
-              </w:rPr>
-            </w:pPr>
-            <w:r>
-              <w:rPr>
-                <w:w w:val="115"/>
-                <w:sz w:val="20"/>
-              </w:rPr>
-              <w:t>Karunya Institute</w:t>
-            </w:r>
-            <w:r>
-              <w:rPr>
-                <w:spacing w:val="1"/>
-                <w:w w:val="115"/>
-                <w:sz w:val="20"/>
-              </w:rPr>
-              <w:t xml:space="preserve"> </w:t>
-            </w:r>
-            <w:r>
-              <w:rPr>
-                <w:w w:val="115"/>
-                <w:sz w:val="20"/>
-              </w:rPr>
-              <w:t>of Technology and</w:t>
-            </w:r>
-            <w:r>
-              <w:rPr>
-                <w:spacing w:val="-48"/>
-                <w:w w:val="115"/>
-                <w:sz w:val="20"/>
-              </w:rPr>
-              <w:t xml:space="preserve"> </w:t>
-            </w:r>
-            <w:r>
-              <w:rPr>
-                <w:w w:val="115"/>
-                <w:sz w:val="20"/>
-              </w:rPr>
-              <w:t>Sciences</w:t>
-            </w:r>
-          </w:p>
-        </w:tc>
-        <w:tc>
-          <w:tcPr>
-            <w:tcW w:w="1353" w:type="dxa"/>
-            <w:tcBorders>
-              <w:top w:val="single" w:sz="6" w:space="0" w:color="000000"/>
-              <w:left w:val="single" w:sz="6" w:space="0" w:color="000000"/>
-              <w:bottom w:val="single" w:sz="6" w:space="0" w:color="000000"/>
-              <w:right w:val="single" w:sz="6" w:space="0" w:color="000000"/>
-            </w:tcBorders>
-          </w:tcPr>
-          <w:p>
-            <w:pPr>
-              <w:pStyle w:val="TableParagraph"/>
-              <w:spacing w:before="110"/>
-              <w:ind w:left="451" w:right="371"/>
-              <w:jc w:val="center"/>
-              <w:rPr>
-                <w:sz w:val="20"/>
-              </w:rPr>
-            </w:pPr>
-            <w:r>
-              <w:rPr>
-                <w:w w:val="105"/>
-                <w:sz w:val="20"/>
-              </w:rPr>
-              <w:t>2022</w:t>
-            </w:r>
-          </w:p>
-        </w:tc>
-        <w:tc>
-          <w:tcPr>
-            <w:tcW w:w="1323" w:type="dxa"/>
-            <w:tcBorders>
-              <w:top w:val="single" w:sz="6" w:space="0" w:color="000000"/>
-              <w:left w:val="single" w:sz="6" w:space="0" w:color="000000"/>
-              <w:bottom w:val="single" w:sz="6" w:space="0" w:color="000000"/>
-              <w:right w:val="single" w:sz="8" w:space="0" w:color="000000"/>
-            </w:tcBorders>
-          </w:tcPr>
-          <w:p>
-            <w:pPr>
-              <w:pStyle w:val="TableParagraph"/>
-              <w:spacing w:before="110"/>
-              <w:ind w:left="270"/>
-              <w:rPr>
-                <w:sz w:val="20"/>
-              </w:rPr>
-            </w:pPr>
-            <w:r>
-              <w:rPr>
-                <w:w w:val="115"/>
-                <w:sz w:val="20"/>
-              </w:rPr>
-              <w:t>7.23</w:t>
-            </w:r>
-          </w:p>
-        </w:tc>
-      </w:tr>
-      <w:tr>
-        <w:trPr>
-          <w:trHeight w:val="577"/>
-        </w:trPr>
-        <w:tc>
-          <w:tcPr>
-            <w:tcW w:w="1577" w:type="dxa"/>
-            <w:tcBorders>
-              <w:top w:val="single" w:sz="6" w:space="0" w:color="000000"/>
-              <w:left w:val="single" w:sz="6" w:space="0" w:color="000000"/>
-              <w:bottom w:val="single" w:sz="6" w:space="0" w:color="000000"/>
-              <w:right w:val="single" w:sz="6" w:space="0" w:color="000000"/>
-            </w:tcBorders>
-          </w:tcPr>
-          <w:p>
-            <w:pPr>
-              <w:pStyle w:val="TableParagraph"/>
-              <w:spacing w:before="107"/>
-              <w:rPr>
-                <w:sz w:val="20"/>
-              </w:rPr>
-            </w:pPr>
-            <w:r>
-              <w:rPr>
-                <w:w w:val="115"/>
-                <w:sz w:val="20"/>
-              </w:rPr>
-              <w:t>Intermediate</w:t>
-            </w:r>
-          </w:p>
-        </w:tc>
-        <w:tc>
-          <w:tcPr>
-            <w:tcW w:w="2339" w:type="dxa"/>
-            <w:tcBorders>
-              <w:top w:val="single" w:sz="6" w:space="0" w:color="000000"/>
-              <w:left w:val="single" w:sz="6" w:space="0" w:color="000000"/>
-              <w:bottom w:val="single" w:sz="6" w:space="0" w:color="000000"/>
-              <w:right w:val="single" w:sz="6" w:space="0" w:color="000000"/>
-            </w:tcBorders>
-          </w:tcPr>
-          <w:p>
-            <w:pPr>
-              <w:pStyle w:val="TableParagraph"/>
-              <w:spacing w:before="89" w:line="230" w:lineRule="atLeast"/>
-              <w:rPr>
-                <w:sz w:val="20"/>
-              </w:rPr>
-            </w:pPr>
-            <w:r>
-              <w:rPr>
-                <w:w w:val="115"/>
-                <w:sz w:val="20"/>
-              </w:rPr>
-              <w:t>Sri chaitanya</w:t>
-            </w:r>
-            <w:r>
-              <w:rPr>
-                <w:spacing w:val="1"/>
-                <w:w w:val="115"/>
-                <w:sz w:val="20"/>
-              </w:rPr>
-              <w:t xml:space="preserve"> </w:t>
-            </w:r>
-            <w:r>
-              <w:rPr>
-                <w:w w:val="115"/>
-                <w:sz w:val="20"/>
-              </w:rPr>
-              <w:t>junior</w:t>
-            </w:r>
-            <w:r>
-              <w:rPr>
-                <w:spacing w:val="-48"/>
-                <w:w w:val="115"/>
-                <w:sz w:val="20"/>
-              </w:rPr>
-              <w:t xml:space="preserve"> </w:t>
-            </w:r>
-            <w:r>
-              <w:rPr>
-                <w:w w:val="115"/>
-                <w:sz w:val="20"/>
-              </w:rPr>
-              <w:t>college</w:t>
-            </w:r>
-          </w:p>
-        </w:tc>
-        <w:tc>
-          <w:tcPr>
-            <w:tcW w:w="1353" w:type="dxa"/>
-            <w:tcBorders>
-              <w:top w:val="single" w:sz="6" w:space="0" w:color="000000"/>
-              <w:left w:val="single" w:sz="6" w:space="0" w:color="000000"/>
-              <w:bottom w:val="single" w:sz="6" w:space="0" w:color="000000"/>
-              <w:right w:val="single" w:sz="6" w:space="0" w:color="000000"/>
-            </w:tcBorders>
-          </w:tcPr>
-          <w:p>
-            <w:pPr>
-              <w:pStyle w:val="TableParagraph"/>
-              <w:spacing w:before="107"/>
-              <w:ind w:left="440" w:right="371"/>
-              <w:jc w:val="center"/>
-              <w:rPr>
-                <w:sz w:val="20"/>
-              </w:rPr>
-            </w:pPr>
-            <w:r>
-              <w:rPr>
-                <w:sz w:val="20"/>
-              </w:rPr>
-              <w:t>2018</w:t>
-            </w:r>
-          </w:p>
-        </w:tc>
-        <w:tc>
-          <w:tcPr>
-            <w:tcW w:w="1323" w:type="dxa"/>
-            <w:tcBorders>
-              <w:top w:val="single" w:sz="6" w:space="0" w:color="000000"/>
-              <w:left w:val="single" w:sz="6" w:space="0" w:color="000000"/>
-              <w:bottom w:val="single" w:sz="6" w:space="0" w:color="000000"/>
-              <w:right w:val="single" w:sz="8" w:space="0" w:color="000000"/>
-            </w:tcBorders>
-          </w:tcPr>
-          <w:p>
-            <w:pPr>
-              <w:pStyle w:val="TableParagraph"/>
-              <w:spacing w:before="107"/>
-              <w:ind w:left="227"/>
-              <w:rPr>
-                <w:sz w:val="20"/>
-              </w:rPr>
-            </w:pPr>
-            <w:r>
-              <w:rPr>
-                <w:w w:val="110"/>
-                <w:sz w:val="20"/>
-              </w:rPr>
-              <w:t>94.3%</w:t>
-            </w:r>
-          </w:p>
-        </w:tc>
-      </w:tr>
-      <w:tr>
-        <w:trPr>
-          <w:trHeight w:val="758"/>
-        </w:trPr>
-        <w:tc>
-          <w:tcPr>
-            <w:tcW w:w="1577" w:type="dxa"/>
-            <w:tcBorders>
-              <w:top w:val="single" w:sz="6" w:space="0" w:color="000000"/>
-              <w:left w:val="single" w:sz="6" w:space="0" w:color="000000"/>
-              <w:bottom w:val="single" w:sz="8" w:space="0" w:color="000000"/>
-              <w:right w:val="single" w:sz="6" w:space="0" w:color="000000"/>
-            </w:tcBorders>
-          </w:tcPr>
-          <w:p>
-            <w:pPr>
-              <w:pStyle w:val="TableParagraph"/>
-              <w:ind w:left="141"/>
-              <w:rPr>
-                <w:sz w:val="20"/>
-              </w:rPr>
-            </w:pPr>
-            <w:r>
-              <w:rPr>
-                <w:w w:val="110"/>
-                <w:sz w:val="20"/>
-              </w:rPr>
-              <w:t>10th</w:t>
-            </w:r>
-          </w:p>
-        </w:tc>
-        <w:tc>
-          <w:tcPr>
-            <w:tcW w:w="2339" w:type="dxa"/>
-            <w:tcBorders>
-              <w:top w:val="single" w:sz="6" w:space="0" w:color="000000"/>
-              <w:left w:val="single" w:sz="6" w:space="0" w:color="000000"/>
-              <w:bottom w:val="single" w:sz="8" w:space="0" w:color="000000"/>
-              <w:right w:val="single" w:sz="6" w:space="0" w:color="000000"/>
-            </w:tcBorders>
-          </w:tcPr>
-          <w:p>
-            <w:pPr>
-              <w:pStyle w:val="TableParagraph"/>
-              <w:ind w:right="590"/>
-              <w:rPr>
-                <w:sz w:val="20"/>
-              </w:rPr>
-            </w:pPr>
-            <w:r>
-              <w:rPr>
-                <w:w w:val="115"/>
-                <w:sz w:val="20"/>
-              </w:rPr>
-              <w:t>Gowtham</w:t>
-            </w:r>
-            <w:r>
-              <w:rPr>
-                <w:spacing w:val="1"/>
-                <w:w w:val="115"/>
-                <w:sz w:val="20"/>
-              </w:rPr>
-              <w:t xml:space="preserve"> </w:t>
-            </w:r>
-            <w:r>
-              <w:rPr>
-                <w:w w:val="115"/>
-                <w:sz w:val="20"/>
-              </w:rPr>
-              <w:t>model</w:t>
-            </w:r>
-            <w:r>
-              <w:rPr>
-                <w:spacing w:val="-48"/>
-                <w:w w:val="115"/>
-                <w:sz w:val="20"/>
-              </w:rPr>
-              <w:t xml:space="preserve"> </w:t>
-            </w:r>
-            <w:r>
-              <w:rPr>
-                <w:w w:val="115"/>
-                <w:sz w:val="20"/>
-              </w:rPr>
-              <w:t>school</w:t>
-            </w:r>
-          </w:p>
-        </w:tc>
-        <w:tc>
-          <w:tcPr>
-            <w:tcW w:w="1353" w:type="dxa"/>
-            <w:tcBorders>
-              <w:top w:val="single" w:sz="6" w:space="0" w:color="000000"/>
-              <w:left w:val="single" w:sz="6" w:space="0" w:color="000000"/>
-              <w:bottom w:val="single" w:sz="8" w:space="0" w:color="000000"/>
-              <w:right w:val="single" w:sz="6" w:space="0" w:color="000000"/>
-            </w:tcBorders>
-          </w:tcPr>
-          <w:p>
-            <w:pPr>
-              <w:pStyle w:val="TableParagraph"/>
-              <w:ind w:left="456" w:right="367"/>
-              <w:jc w:val="center"/>
-              <w:rPr>
-                <w:sz w:val="20"/>
-              </w:rPr>
-            </w:pPr>
-            <w:r>
-              <w:rPr>
-                <w:w w:val="105"/>
-                <w:sz w:val="20"/>
-              </w:rPr>
-              <w:t>2016</w:t>
-            </w:r>
-          </w:p>
-        </w:tc>
-        <w:tc>
-          <w:tcPr>
-            <w:tcW w:w="1323" w:type="dxa"/>
-            <w:tcBorders>
-              <w:top w:val="single" w:sz="6" w:space="0" w:color="000000"/>
-              <w:left w:val="single" w:sz="6" w:space="0" w:color="000000"/>
-              <w:bottom w:val="single" w:sz="8" w:space="0" w:color="000000"/>
-              <w:right w:val="single" w:sz="8" w:space="0" w:color="000000"/>
-            </w:tcBorders>
-          </w:tcPr>
-          <w:p>
-            <w:pPr>
-              <w:pStyle w:val="TableParagraph"/>
-              <w:ind w:left="227"/>
-              <w:rPr>
-                <w:sz w:val="20"/>
-              </w:rPr>
-            </w:pPr>
-            <w:r>
-              <w:rPr>
-                <w:w w:val="120"/>
-                <w:sz w:val="20"/>
-              </w:rPr>
-              <w:t>9.3</w:t>
-            </w:r>
-          </w:p>
-        </w:tc>
-      </w:tr>
-    </w:tbl>
     <w:p>
       <w:pPr>
         <w:pStyle w:val="BodyText"/>
@@ -1224,448 +814,6 @@
           <w:sz w:val="22"/>
         </w:rPr>
       </w:pPr>
-    </w:p>
-    <w:p>
-      <w:pPr>
-        <w:pStyle w:val="BodyText"/>
-        <w:rPr>
-          <w:rFonts w:ascii="Tahoma" w:hAnsi="Tahoma"/>
-          <w:b/>
-          <w:sz w:val="22"/>
-        </w:rPr>
-      </w:pPr>
-    </w:p>
-    <w:p>
-      <w:pPr>
-        <w:spacing w:before="140"/>
-        <w:ind w:left="100"/>
-        <w:rPr>
-          <w:rFonts w:ascii="Tahoma" w:hAnsi="Tahoma"/>
-          <w:b/>
-          <w:sz w:val="18"/>
-        </w:rPr>
-      </w:pPr>
-      <w:r>
-        <w:rPr>
-          <w:rFonts w:ascii="Tahoma" w:hAnsi="Tahoma"/>
-          <w:b/>
-          <w:color w:val="1F78C6"/>
-          <w:sz w:val="18"/>
-        </w:rPr>
-        <w:t>PROJECTS</w:t>
-      </w:r>
-    </w:p>
-    <w:p>
-      <w:pPr>
-        <w:pStyle w:val="BodyText"/>
-        <w:rPr>
-          <w:sz w:val="20"/>
-        </w:rPr>
-      </w:pPr>
-    </w:p>
-    <w:p>
-      <w:pPr>
-        <w:pStyle w:val="BodyText"/>
-        <w:spacing w:before="7"/>
-        <w:rPr>
-          <w:b/>
-          <w:bCs/>
-          <w:w w:val="115"/>
-        </w:rPr>
-      </w:pPr>
-      <w:r>
-        <w:rPr>
-          <w:rFonts w:ascii="Arial MT" w:hAnsi="Arial MT"/>
-          <w:w w:val="110"/>
-          <w:sz w:val="20"/>
-        </w:rPr>
-        <w:t xml:space="preserve">  </w:t>
-      </w:r>
-      <w:r>
-        <w:rPr>
-          <w:b/>
-          <w:bCs/>
-          <w:w w:val="115"/>
-        </w:rPr>
-        <w:t xml:space="preserve">Created </w:t>
-      </w:r>
-      <w:r>
-        <w:rPr>
-          <w:b/>
-          <w:bCs/>
-          <w:w w:val="115"/>
-        </w:rPr>
-        <w:t>REST</w:t>
-      </w:r>
-      <w:r>
-        <w:rPr>
-          <w:b/>
-          <w:bCs/>
-          <w:w w:val="115"/>
-        </w:rPr>
-        <w:t xml:space="preserve"> APIs</w:t>
-      </w:r>
-    </w:p>
-    <w:p>
-      <w:pPr>
-        <w:pStyle w:val="BodyText"/>
-        <w:spacing w:before="7"/>
-        <w:rPr>
-          <w:sz w:val="17"/>
-        </w:rPr>
-      </w:pPr>
-    </w:p>
-    <w:p>
-      <w:pPr>
-        <w:pStyle w:val="BodyText"/>
-        <w:spacing w:before="7"/>
-        <w:rPr>
-          <w:sz w:val="17"/>
-        </w:rPr>
-      </w:pPr>
-      <w:r>
-        <w:rPr>
-          <w:b/>
-          <w:bCs/>
-          <w:w w:val="115"/>
-        </w:rPr>
-        <w:t xml:space="preserve">  </w:t>
-      </w:r>
-      <w:r>
-        <w:rPr>
-          <w:b/>
-          <w:bCs/>
-          <w:w w:val="115"/>
-        </w:rPr>
-        <w:t xml:space="preserve"> </w:t>
-      </w:r>
-      <w:r>
-        <w:rPr>
-          <w:w w:val="115"/>
-        </w:rPr>
-        <w:t>CRUD operations in rest API, testing the APIs using postman.</w:t>
-      </w:r>
-    </w:p>
-    <w:p>
-      <w:pPr>
-        <w:pStyle w:val="BodyText"/>
-        <w:spacing w:before="7"/>
-        <w:rPr>
-          <w:sz w:val="17"/>
-        </w:rPr>
-      </w:pPr>
-      <w:r>
-        <w:rPr>
-          <w:w w:val="115"/>
-        </w:rPr>
-        <w:t xml:space="preserve">   Securing APIs with JWT</w:t>
-      </w:r>
-      <w:r>
-        <w:rPr>
-          <w:w w:val="115"/>
-        </w:rPr>
-        <w:t>.</w:t>
-      </w:r>
-    </w:p>
-    <w:p>
-      <w:pPr>
-        <w:pStyle w:val="BodyText"/>
-        <w:spacing w:before="7"/>
-        <w:rPr>
-          <w:w w:val="115"/>
-        </w:rPr>
-      </w:pPr>
-      <w:r>
-        <w:rPr>
-          <w:b/>
-          <w:bCs/>
-          <w:w w:val="115"/>
-        </w:rPr>
-        <w:t xml:space="preserve">   </w:t>
-      </w:r>
-    </w:p>
-    <w:p>
-      <w:pPr>
-        <w:pStyle w:val="BodyText"/>
-        <w:spacing w:before="106"/>
-        <w:ind w:left="100"/>
-        <w:rPr>
-          <w:b/>
-          <w:bCs/>
-          <w:w w:val="115"/>
-        </w:rPr>
-      </w:pPr>
-      <w:r>
-        <w:rPr>
-          <w:b/>
-          <w:bCs/>
-          <w:w w:val="115"/>
-        </w:rPr>
-        <w:t>Backend Java Developer</w:t>
-      </w:r>
-    </w:p>
-    <w:p>
-      <w:pPr>
-        <w:pStyle w:val="BodyText"/>
-        <w:spacing w:before="106"/>
-        <w:ind w:left="100"/>
-        <w:rPr>
-          <w:w w:val="115"/>
-        </w:rPr>
-      </w:pPr>
-      <w:r>
-        <w:rPr>
-          <w:w w:val="115"/>
-        </w:rPr>
-        <w:t xml:space="preserve">I </w:t>
-      </w:r>
-      <w:r>
-        <w:rPr>
-          <w:w w:val="115"/>
-        </w:rPr>
-        <w:t>am working</w:t>
-      </w:r>
-      <w:r>
-        <w:rPr>
-          <w:w w:val="115"/>
-        </w:rPr>
-        <w:t xml:space="preserve"> in cognizant a</w:t>
-      </w:r>
-      <w:r>
-        <w:rPr>
-          <w:w w:val="115"/>
-        </w:rPr>
-        <w:t xml:space="preserve">s a Java Backend Developer, I have developed some features </w:t>
-      </w:r>
-      <w:r>
-        <w:rPr>
-          <w:w w:val="115"/>
-        </w:rPr>
-        <w:t xml:space="preserve">using spring boot and RESTful webservices </w:t>
-      </w:r>
-      <w:r>
-        <w:rPr>
-          <w:w w:val="115"/>
-        </w:rPr>
-        <w:t>for an application</w:t>
-      </w:r>
-      <w:r>
-        <w:rPr>
-          <w:w w:val="115"/>
-        </w:rPr>
-        <w:t>.</w:t>
-      </w:r>
-    </w:p>
-    <w:p>
-      <w:pPr>
-        <w:pStyle w:val="BodyText"/>
-        <w:spacing w:before="106"/>
-        <w:ind w:left="100"/>
-        <w:rPr>
-          <w:w w:val="115"/>
-        </w:rPr>
-      </w:pPr>
-    </w:p>
-    <w:p>
-      <w:pPr>
-        <w:pStyle w:val="BodyText"/>
-        <w:spacing w:before="106"/>
-        <w:ind w:left="100"/>
-        <w:rPr>
-          <w:b/>
-          <w:bCs/>
-          <w:w w:val="115"/>
-        </w:rPr>
-      </w:pPr>
-      <w:r>
-        <w:rPr>
-          <w:b/>
-          <w:bCs/>
-          <w:w w:val="115"/>
-        </w:rPr>
-        <w:t xml:space="preserve">User CRUD using </w:t>
-      </w:r>
-      <w:r>
-        <w:rPr>
-          <w:b/>
-          <w:bCs/>
-          <w:w w:val="115"/>
-        </w:rPr>
-        <w:t>R</w:t>
-      </w:r>
-      <w:r>
-        <w:rPr>
-          <w:b/>
-          <w:bCs/>
-          <w:w w:val="115"/>
-        </w:rPr>
-        <w:t>eact JS and spring boot and REST</w:t>
-      </w:r>
-      <w:r>
-        <w:rPr>
-          <w:b/>
-          <w:bCs/>
-          <w:w w:val="115"/>
-        </w:rPr>
-        <w:t xml:space="preserve"> </w:t>
-      </w:r>
-    </w:p>
-    <w:p>
-      <w:pPr>
-        <w:pStyle w:val="BodyText"/>
-        <w:spacing w:before="106"/>
-        <w:ind w:left="100"/>
-        <w:rPr>
-          <w:w w:val="115"/>
-        </w:rPr>
-      </w:pPr>
-      <w:r>
-        <w:rPr>
-          <w:w w:val="115"/>
-        </w:rPr>
-        <w:t xml:space="preserve">Storing the user details into the MySQL database using backend programming language as spring boot </w:t>
-      </w:r>
-      <w:r>
-        <w:rPr>
-          <w:b/>
-          <w:bCs/>
-          <w:w w:val="115"/>
-        </w:rPr>
-        <w:t>RESTful webservices</w:t>
-      </w:r>
-      <w:r>
-        <w:rPr>
-          <w:w w:val="115"/>
-        </w:rPr>
-        <w:t>.</w:t>
-      </w:r>
-    </w:p>
-    <w:p>
-      <w:pPr>
-        <w:pStyle w:val="BodyText"/>
-        <w:spacing w:before="106"/>
-        <w:ind w:left="100"/>
-        <w:rPr>
-          <w:w w:val="115"/>
-        </w:rPr>
-      </w:pPr>
-    </w:p>
-    <w:p>
-      <w:pPr>
-        <w:pStyle w:val="BodyText"/>
-        <w:spacing w:before="106"/>
-        <w:ind w:left="100"/>
-        <w:rPr>
-          <w:b/>
-          <w:bCs/>
-          <w:w w:val="115"/>
-        </w:rPr>
-      </w:pPr>
-      <w:r>
-        <w:rPr>
-          <w:b/>
-          <w:bCs/>
-          <w:w w:val="115"/>
-        </w:rPr>
-        <w:t>Hotel Rating application</w:t>
-      </w:r>
-      <w:r>
-        <w:rPr>
-          <w:b/>
-          <w:bCs/>
-          <w:w w:val="115"/>
-        </w:rPr>
-        <w:t xml:space="preserve"> using Microservices</w:t>
-      </w:r>
-    </w:p>
-    <w:p>
-      <w:pPr>
-        <w:pStyle w:val="BodyText"/>
-        <w:spacing w:before="106"/>
-        <w:ind w:left="100"/>
-        <w:rPr>
-          <w:w w:val="115"/>
-        </w:rPr>
-      </w:pPr>
-      <w:r>
-        <w:rPr>
-          <w:w w:val="115"/>
-        </w:rPr>
-        <w:t xml:space="preserve">Using </w:t>
-      </w:r>
-      <w:r>
-        <w:rPr>
-          <w:w w:val="115"/>
-        </w:rPr>
-        <w:t xml:space="preserve">microservices </w:t>
-      </w:r>
-      <w:r>
-        <w:rPr>
-          <w:w w:val="115"/>
-        </w:rPr>
-        <w:t xml:space="preserve">I have developed multiple services and made them communicate with each other using </w:t>
-      </w:r>
-      <w:r>
-        <w:rPr>
-          <w:b/>
-          <w:bCs/>
-          <w:w w:val="115"/>
-        </w:rPr>
-        <w:t>REST template</w:t>
-      </w:r>
-      <w:r>
-        <w:rPr>
-          <w:w w:val="115"/>
-        </w:rPr>
-        <w:t xml:space="preserve"> </w:t>
-      </w:r>
-      <w:r>
-        <w:rPr>
-          <w:w w:val="115"/>
-        </w:rPr>
-        <w:t xml:space="preserve">&amp; </w:t>
-      </w:r>
-      <w:r>
-        <w:rPr>
-          <w:b/>
-          <w:bCs/>
-          <w:w w:val="115"/>
-        </w:rPr>
-        <w:t>Open feign</w:t>
-      </w:r>
-      <w:r>
-        <w:rPr>
-          <w:w w:val="115"/>
-        </w:rPr>
-        <w:t xml:space="preserve">(feign client) and used </w:t>
-      </w:r>
-      <w:r>
-        <w:rPr>
-          <w:b/>
-          <w:bCs/>
-          <w:w w:val="115"/>
-        </w:rPr>
-        <w:t>Eureka server &amp; client</w:t>
-      </w:r>
-      <w:r>
-        <w:rPr>
-          <w:w w:val="115"/>
-        </w:rPr>
-        <w:t xml:space="preserve">, created </w:t>
-      </w:r>
-      <w:r>
-        <w:rPr>
-          <w:b/>
-          <w:w w:val="115"/>
-        </w:rPr>
-        <w:t>API gateways</w:t>
-      </w:r>
-      <w:r>
-        <w:rPr>
-          <w:w w:val="115"/>
-        </w:rPr>
-        <w:t>.</w:t>
-      </w:r>
     </w:p>
     <w:p>
       <w:pPr>
@@ -1757,14 +905,7 @@
           <w:spacing w:val="-10"/>
           <w:w w:val="130"/>
         </w:rPr>
-        <w:t xml:space="preserve"> </w:t>
-      </w:r>
-      <w:r>
-        <w:rPr>
-          <w:spacing w:val="-10"/>
-          <w:w w:val="130"/>
-        </w:rPr>
-        <w:t xml:space="preserve">web </w:t>
+        <w:t xml:space="preserve"> web </w:t>
       </w:r>
       <w:r>
         <w:rPr>
@@ -1940,13 +1081,467 @@
         <w:rPr>
           <w:w w:val="130"/>
         </w:rPr>
-        <w:t>Full stack java development Internship program</w:t>
-      </w:r>
-      <w:r>
-        <w:rPr>
-          <w:w w:val="130"/>
-        </w:rPr>
-        <w:t xml:space="preserve"> in Cognizant</w:t>
+        <w:t>Full stack java development Internship program in Cognizant</w:t>
+      </w:r>
+    </w:p>
+    <w:p>
+      <w:pPr>
+        <w:pStyle w:val="BodyText"/>
+        <w:rPr>
+          <w:rFonts w:ascii="Tahoma" w:hAnsi="Tahoma"/>
+          <w:b/>
+          <w:sz w:val="22"/>
+        </w:rPr>
+      </w:pPr>
+    </w:p>
+    <w:p>
+      <w:pPr>
+        <w:spacing w:before="140"/>
+        <w:ind w:left="100"/>
+        <w:rPr>
+          <w:rFonts w:ascii="Tahoma" w:hAnsi="Tahoma"/>
+          <w:b/>
+          <w:sz w:val="18"/>
+        </w:rPr>
+      </w:pPr>
+      <w:r>
+        <w:rPr>
+          <w:rFonts w:ascii="Tahoma" w:hAnsi="Tahoma"/>
+          <w:b/>
+          <w:color w:val="1F78C6"/>
+          <w:sz w:val="18"/>
+        </w:rPr>
+        <w:t>PROJECTS</w:t>
+      </w:r>
+    </w:p>
+    <w:p>
+      <w:pPr>
+        <w:pStyle w:val="BodyText"/>
+        <w:rPr>
+          <w:sz w:val="20"/>
+        </w:rPr>
+      </w:pPr>
+    </w:p>
+    <w:p>
+      <w:pPr>
+        <w:pStyle w:val="BodyText"/>
+        <w:spacing w:before="7"/>
+        <w:rPr>
+          <w:b/>
+          <w:bCs/>
+          <w:w w:val="115"/>
+        </w:rPr>
+      </w:pPr>
+      <w:r>
+        <w:rPr>
+          <w:rFonts w:ascii="Arial MT" w:hAnsi="Arial MT"/>
+          <w:w w:val="110"/>
+          <w:sz w:val="20"/>
+        </w:rPr>
+        <w:t xml:space="preserve">  </w:t>
+      </w:r>
+      <w:r>
+        <w:rPr>
+          <w:b/>
+          <w:bCs/>
+          <w:w w:val="115"/>
+        </w:rPr>
+        <w:t xml:space="preserve">Created </w:t>
+      </w:r>
+      <w:r>
+        <w:rPr>
+          <w:b/>
+          <w:bCs/>
+          <w:w w:val="115"/>
+        </w:rPr>
+        <w:t>REST</w:t>
+      </w:r>
+      <w:r>
+        <w:rPr>
+          <w:b/>
+          <w:bCs/>
+          <w:w w:val="115"/>
+        </w:rPr>
+        <w:t xml:space="preserve"> APIs</w:t>
+      </w:r>
+    </w:p>
+    <w:p>
+      <w:pPr>
+        <w:pStyle w:val="BodyText"/>
+        <w:spacing w:before="7"/>
+        <w:rPr>
+          <w:sz w:val="17"/>
+        </w:rPr>
+      </w:pPr>
+    </w:p>
+    <w:p>
+      <w:pPr>
+        <w:pStyle w:val="BodyText"/>
+        <w:spacing w:before="7"/>
+        <w:rPr>
+          <w:sz w:val="17"/>
+        </w:rPr>
+      </w:pPr>
+      <w:r>
+        <w:rPr>
+          <w:b/>
+          <w:bCs/>
+          <w:w w:val="115"/>
+        </w:rPr>
+        <w:t xml:space="preserve">  </w:t>
+      </w:r>
+      <w:r>
+        <w:rPr>
+          <w:b/>
+          <w:bCs/>
+          <w:w w:val="115"/>
+        </w:rPr>
+        <w:t xml:space="preserve"> </w:t>
+      </w:r>
+      <w:r>
+        <w:rPr>
+          <w:w w:val="115"/>
+        </w:rPr>
+        <w:t>CRUD operations in rest API, testing the APIs using postman.</w:t>
+      </w:r>
+    </w:p>
+    <w:p>
+      <w:pPr>
+        <w:pStyle w:val="BodyText"/>
+        <w:spacing w:before="7"/>
+        <w:rPr>
+          <w:sz w:val="17"/>
+        </w:rPr>
+      </w:pPr>
+      <w:r>
+        <w:rPr>
+          <w:w w:val="115"/>
+        </w:rPr>
+        <w:t xml:space="preserve">   Securing APIs with JWT</w:t>
+      </w:r>
+      <w:r>
+        <w:rPr>
+          <w:w w:val="115"/>
+        </w:rPr>
+        <w:t>.</w:t>
+      </w:r>
+    </w:p>
+    <w:p>
+      <w:pPr>
+        <w:pStyle w:val="BodyText"/>
+        <w:spacing w:before="7"/>
+        <w:rPr>
+          <w:w w:val="115"/>
+        </w:rPr>
+      </w:pPr>
+      <w:r>
+        <w:rPr>
+          <w:b/>
+          <w:bCs/>
+          <w:w w:val="115"/>
+        </w:rPr>
+        <w:t xml:space="preserve">   </w:t>
+      </w:r>
+    </w:p>
+    <w:p>
+      <w:pPr>
+        <w:pStyle w:val="BodyText"/>
+        <w:spacing w:before="106"/>
+        <w:ind w:left="100"/>
+        <w:rPr>
+          <w:b/>
+          <w:bCs/>
+          <w:w w:val="115"/>
+        </w:rPr>
+      </w:pPr>
+      <w:r>
+        <w:rPr>
+          <w:b/>
+          <w:bCs/>
+          <w:w w:val="115"/>
+        </w:rPr>
+        <w:t>Backend Java Developer</w:t>
+      </w:r>
+    </w:p>
+    <w:p>
+      <w:pPr>
+        <w:pStyle w:val="BodyText"/>
+        <w:spacing w:before="106"/>
+        <w:ind w:left="100"/>
+        <w:rPr>
+          <w:w w:val="115"/>
+        </w:rPr>
+      </w:pPr>
+      <w:r>
+        <w:rPr>
+          <w:w w:val="115"/>
+        </w:rPr>
+        <w:t xml:space="preserve">I </w:t>
+      </w:r>
+      <w:r>
+        <w:rPr>
+          <w:w w:val="115"/>
+        </w:rPr>
+        <w:t>have</w:t>
+      </w:r>
+      <w:r>
+        <w:rPr>
+          <w:w w:val="115"/>
+        </w:rPr>
+        <w:t xml:space="preserve"> work</w:t>
+      </w:r>
+      <w:r>
+        <w:rPr>
+          <w:w w:val="115"/>
+        </w:rPr>
+        <w:t>ed</w:t>
+      </w:r>
+      <w:r>
+        <w:rPr>
+          <w:w w:val="115"/>
+        </w:rPr>
+        <w:t xml:space="preserve"> </w:t>
+      </w:r>
+      <w:r>
+        <w:rPr>
+          <w:w w:val="115"/>
+        </w:rPr>
+        <w:t xml:space="preserve">as </w:t>
+      </w:r>
+      <w:r>
+        <w:rPr>
+          <w:w w:val="115"/>
+        </w:rPr>
+        <w:t xml:space="preserve">a Java Backend Developer, I have developed some features </w:t>
+      </w:r>
+      <w:r>
+        <w:rPr>
+          <w:w w:val="115"/>
+        </w:rPr>
+        <w:t xml:space="preserve">using spring boot and RESTful webservices </w:t>
+      </w:r>
+      <w:r>
+        <w:rPr>
+          <w:w w:val="115"/>
+        </w:rPr>
+        <w:t>for an application</w:t>
+      </w:r>
+      <w:r>
+        <w:rPr>
+          <w:w w:val="115"/>
+        </w:rPr>
+        <w:t>.</w:t>
+      </w:r>
+    </w:p>
+    <w:p>
+      <w:pPr>
+        <w:pStyle w:val="BodyText"/>
+        <w:spacing w:before="106"/>
+        <w:ind w:left="100"/>
+        <w:rPr>
+          <w:w w:val="115"/>
+        </w:rPr>
+      </w:pPr>
+    </w:p>
+    <w:p>
+      <w:pPr>
+        <w:pStyle w:val="BodyText"/>
+        <w:spacing w:before="106"/>
+        <w:ind w:left="100"/>
+        <w:rPr>
+          <w:b/>
+          <w:bCs/>
+          <w:w w:val="115"/>
+        </w:rPr>
+      </w:pPr>
+      <w:r>
+        <w:rPr>
+          <w:b/>
+          <w:bCs/>
+          <w:w w:val="115"/>
+        </w:rPr>
+        <w:t xml:space="preserve">User CRUD using </w:t>
+      </w:r>
+      <w:r>
+        <w:rPr>
+          <w:b/>
+          <w:bCs/>
+          <w:w w:val="115"/>
+        </w:rPr>
+        <w:t>R</w:t>
+      </w:r>
+      <w:r>
+        <w:rPr>
+          <w:b/>
+          <w:bCs/>
+          <w:w w:val="115"/>
+        </w:rPr>
+        <w:t>eact JS and spring boot and REST</w:t>
+      </w:r>
+      <w:r>
+        <w:rPr>
+          <w:b/>
+          <w:bCs/>
+          <w:w w:val="115"/>
+        </w:rPr>
+        <w:t xml:space="preserve"> </w:t>
+      </w:r>
+    </w:p>
+    <w:p>
+      <w:pPr>
+        <w:pStyle w:val="BodyText"/>
+        <w:spacing w:before="106"/>
+        <w:ind w:left="100"/>
+        <w:rPr>
+          <w:w w:val="115"/>
+        </w:rPr>
+      </w:pPr>
+      <w:r>
+        <w:rPr>
+          <w:w w:val="115"/>
+        </w:rPr>
+        <w:t xml:space="preserve">Storing the user details into the MySQL database using backend programming language as spring boot </w:t>
+      </w:r>
+      <w:r>
+        <w:rPr>
+          <w:b/>
+          <w:bCs/>
+          <w:w w:val="115"/>
+        </w:rPr>
+        <w:t>RESTful webservices</w:t>
+      </w:r>
+      <w:r>
+        <w:rPr>
+          <w:w w:val="115"/>
+        </w:rPr>
+        <w:t>.</w:t>
+      </w:r>
+    </w:p>
+    <w:p>
+      <w:pPr>
+        <w:pStyle w:val="BodyText"/>
+        <w:spacing w:before="106"/>
+        <w:ind w:left="100"/>
+        <w:rPr>
+          <w:w w:val="115"/>
+        </w:rPr>
+      </w:pPr>
+    </w:p>
+    <w:p>
+      <w:pPr>
+        <w:pStyle w:val="BodyText"/>
+        <w:spacing w:before="106"/>
+        <w:ind w:left="100"/>
+        <w:rPr>
+          <w:b/>
+          <w:bCs/>
+          <w:w w:val="115"/>
+        </w:rPr>
+      </w:pPr>
+      <w:r>
+        <w:rPr>
+          <w:b/>
+          <w:bCs/>
+          <w:w w:val="115"/>
+        </w:rPr>
+        <w:t>Hotel Rating application</w:t>
+      </w:r>
+      <w:r>
+        <w:rPr>
+          <w:b/>
+          <w:bCs/>
+          <w:w w:val="115"/>
+        </w:rPr>
+        <w:t xml:space="preserve"> using Microservices</w:t>
+      </w:r>
+    </w:p>
+    <w:p>
+      <w:pPr>
+        <w:pStyle w:val="BodyText"/>
+        <w:spacing w:before="106"/>
+        <w:ind w:left="100"/>
+        <w:rPr>
+          <w:w w:val="115"/>
+        </w:rPr>
+      </w:pPr>
+      <w:r>
+        <w:rPr>
+          <w:w w:val="115"/>
+        </w:rPr>
+        <w:t xml:space="preserve">Using </w:t>
+      </w:r>
+      <w:r>
+        <w:rPr>
+          <w:w w:val="115"/>
+        </w:rPr>
+        <w:t xml:space="preserve">microservices </w:t>
+      </w:r>
+      <w:r>
+        <w:rPr>
+          <w:w w:val="115"/>
+        </w:rPr>
+        <w:t xml:space="preserve">I have developed multiple services and made them communicate with each other using </w:t>
+      </w:r>
+      <w:r>
+        <w:rPr>
+          <w:b/>
+          <w:bCs/>
+          <w:w w:val="115"/>
+        </w:rPr>
+        <w:t>REST template</w:t>
+      </w:r>
+      <w:r>
+        <w:rPr>
+          <w:w w:val="115"/>
+        </w:rPr>
+        <w:t xml:space="preserve"> </w:t>
+      </w:r>
+      <w:r>
+        <w:rPr>
+          <w:w w:val="115"/>
+        </w:rPr>
+        <w:t xml:space="preserve">&amp; </w:t>
+      </w:r>
+      <w:r>
+        <w:rPr>
+          <w:b/>
+          <w:bCs/>
+          <w:w w:val="115"/>
+        </w:rPr>
+        <w:t>Open feign</w:t>
+      </w:r>
+      <w:r>
+        <w:rPr>
+          <w:w w:val="115"/>
+        </w:rPr>
+        <w:t xml:space="preserve">(feign client) and used </w:t>
+      </w:r>
+      <w:r>
+        <w:rPr>
+          <w:b/>
+          <w:bCs/>
+          <w:w w:val="115"/>
+        </w:rPr>
+        <w:t>Eureka server &amp; client</w:t>
+      </w:r>
+      <w:r>
+        <w:rPr>
+          <w:w w:val="115"/>
+        </w:rPr>
+        <w:t xml:space="preserve">, created </w:t>
+      </w:r>
+      <w:r>
+        <w:rPr>
+          <w:b/>
+          <w:w w:val="115"/>
+        </w:rPr>
+        <w:t>API gateways</w:t>
+      </w:r>
+      <w:r>
+        <w:rPr>
+          <w:w w:val="115"/>
+        </w:rPr>
+        <w:t>.</w:t>
       </w:r>
     </w:p>
     <w:p>
@@ -2046,13 +1641,97 @@
         <w:rPr>
           <w:rFonts w:ascii="Tahoma" w:hAnsi="Tahoma"/>
         </w:rPr>
+        <w:t xml:space="preserve">   spring Boot</w:t>
+      </w:r>
+    </w:p>
+    <w:p>
+      <w:pPr>
+        <w:pStyle w:val="BodyText"/>
+        <w:spacing w:before="2"/>
+        <w:rPr>
+          <w:rFonts w:ascii="Tahoma" w:hAnsi="Tahoma"/>
+        </w:rPr>
+      </w:pPr>
+    </w:p>
+    <w:p>
+      <w:pPr>
+        <w:pStyle w:val="BodyText"/>
+        <w:spacing w:before="2"/>
+        <w:rPr>
+          <w:rFonts w:ascii="Tahoma" w:hAnsi="Tahoma"/>
+        </w:rPr>
+      </w:pPr>
+      <w:r>
+        <w:rPr>
+          <w:rFonts w:ascii="Tahoma" w:hAnsi="Tahoma"/>
+        </w:rPr>
+        <w:t xml:space="preserve">   RESTful webservices</w:t>
+      </w:r>
+    </w:p>
+    <w:p>
+      <w:pPr>
+        <w:pStyle w:val="BodyText"/>
+        <w:spacing w:before="2"/>
+        <w:rPr>
+          <w:rFonts w:ascii="Tahoma" w:hAnsi="Tahoma"/>
+        </w:rPr>
+      </w:pPr>
+    </w:p>
+    <w:p>
+      <w:pPr>
+        <w:pStyle w:val="BodyText"/>
+        <w:spacing w:before="2"/>
+        <w:rPr>
+          <w:rFonts w:ascii="Tahoma" w:hAnsi="Tahoma"/>
+        </w:rPr>
+      </w:pPr>
+      <w:r>
+        <w:rPr>
+          <w:rFonts w:ascii="Tahoma" w:hAnsi="Tahoma"/>
+        </w:rPr>
+        <w:t xml:space="preserve">  </w:t>
+      </w:r>
+      <w:r>
+        <w:rPr>
+          <w:rFonts w:ascii="Tahoma" w:hAnsi="Tahoma"/>
+        </w:rPr>
+        <w:t xml:space="preserve"> </w:t>
+      </w:r>
+      <w:r>
+        <w:rPr>
+          <w:rFonts w:ascii="Tahoma" w:hAnsi="Tahoma"/>
+        </w:rPr>
+        <w:t xml:space="preserve">React JS  </w:t>
+      </w:r>
+    </w:p>
+    <w:p>
+      <w:pPr>
+        <w:pStyle w:val="BodyText"/>
+        <w:spacing w:before="2"/>
+        <w:rPr>
+          <w:rFonts w:ascii="Tahoma" w:hAnsi="Tahoma"/>
+        </w:rPr>
+      </w:pPr>
+    </w:p>
+    <w:p>
+      <w:pPr>
+        <w:pStyle w:val="BodyText"/>
+        <w:spacing w:before="2"/>
+        <w:rPr>
+          <w:rFonts w:ascii="Tahoma" w:hAnsi="Tahoma"/>
+        </w:rPr>
+      </w:pPr>
+      <w:r>
+        <w:rPr>
+          <w:rFonts w:ascii="Tahoma" w:hAnsi="Tahoma"/>
+        </w:rPr>
         <w:t xml:space="preserve">   </w:t>
       </w:r>
       <w:r>
         <w:rPr>
           <w:rFonts w:ascii="Tahoma" w:hAnsi="Tahoma"/>
         </w:rPr>
-        <w:t>spring Boot</w:t>
+        <w:t>JEST/React testing library</w:t>
       </w:r>
     </w:p>
     <w:p>
@@ -2076,7 +1755,22 @@
         <w:rPr>
           <w:rFonts w:ascii="Tahoma" w:hAnsi="Tahoma"/>
         </w:rPr>
-        <w:t xml:space="preserve">   RESTful webservices</w:t>
+        <w:t xml:space="preserve">   Git/</w:t>
+      </w:r>
+      <w:proofErr w:type="spellStart"/>
+      <w:r>
+        <w:rPr>
+          <w:rFonts w:ascii="Tahoma" w:hAnsi="Tahoma"/>
+        </w:rPr>
+        <w:t>Github</w:t>
+      </w:r>
+      <w:proofErr w:type="spellEnd"/>
+      <w:r>
+        <w:rPr>
+          <w:rFonts w:ascii="Tahoma" w:hAnsi="Tahoma"/>
+        </w:rPr>
+        <w:br/>
+        <w:t xml:space="preserve">   </w:t>
       </w:r>
     </w:p>
     <w:p>
@@ -2085,13 +1779,15 @@
         <w:spacing w:before="2"/>
         <w:rPr>
           <w:rFonts w:ascii="Tahoma" w:hAnsi="Tahoma"/>
-        </w:rPr>
-      </w:pPr>
-      <w:r>
-        <w:rPr>
-          <w:rFonts w:ascii="Tahoma" w:hAnsi="Tahoma"/>
-        </w:rPr>
-        <w:t xml:space="preserve">  </w:t>
+          <w:b/>
+          <w:sz w:val="26"/>
+        </w:rPr>
+      </w:pPr>
+      <w:r>
+        <w:rPr>
+          <w:rFonts w:ascii="Tahoma" w:hAnsi="Tahoma"/>
+        </w:rPr>
+        <w:tab/>
       </w:r>
     </w:p>
     <w:p>
@@ -2100,72 +1796,6 @@
         <w:spacing w:before="2"/>
         <w:rPr>
           <w:rFonts w:ascii="Tahoma" w:hAnsi="Tahoma"/>
-        </w:rPr>
-      </w:pPr>
-      <w:r>
-        <w:rPr>
-          <w:rFonts w:ascii="Tahoma" w:hAnsi="Tahoma"/>
-        </w:rPr>
-        <w:t xml:space="preserve">   </w:t>
-      </w:r>
-      <w:r>
-        <w:rPr>
-          <w:rFonts w:ascii="Tahoma" w:hAnsi="Tahoma"/>
-        </w:rPr>
-        <w:t>Microservices</w:t>
-      </w:r>
-    </w:p>
-    <w:p>
-      <w:pPr>
-        <w:pStyle w:val="BodyText"/>
-        <w:spacing w:before="2"/>
-        <w:rPr>
-          <w:rFonts w:ascii="Tahoma" w:hAnsi="Tahoma"/>
-        </w:rPr>
-      </w:pPr>
-    </w:p>
-    <w:p>
-      <w:pPr>
-        <w:pStyle w:val="BodyText"/>
-        <w:spacing w:before="2"/>
-        <w:rPr>
-          <w:rFonts w:ascii="Tahoma" w:hAnsi="Tahoma"/>
-        </w:rPr>
-      </w:pPr>
-      <w:r>
-        <w:rPr>
-          <w:rFonts w:ascii="Tahoma" w:hAnsi="Tahoma"/>
-        </w:rPr>
-        <w:t xml:space="preserve">  </w:t>
-      </w:r>
-      <w:r>
-        <w:rPr>
-          <w:rFonts w:ascii="Tahoma" w:hAnsi="Tahoma"/>
-        </w:rPr>
-        <w:t xml:space="preserve"> </w:t>
-      </w:r>
-      <w:r>
-        <w:rPr>
-          <w:rFonts w:ascii="Tahoma" w:hAnsi="Tahoma"/>
-        </w:rPr>
-        <w:t xml:space="preserve">React JS  </w:t>
-      </w:r>
-    </w:p>
-    <w:p>
-      <w:pPr>
-        <w:pStyle w:val="BodyText"/>
-        <w:spacing w:before="2"/>
-        <w:rPr>
-          <w:rFonts w:ascii="Tahoma" w:hAnsi="Tahoma"/>
-        </w:rPr>
-      </w:pPr>
-    </w:p>
-    <w:p>
-      <w:pPr>
-        <w:pStyle w:val="BodyText"/>
-        <w:spacing w:before="2"/>
-        <w:rPr>
-          <w:rFonts w:ascii="Tahoma" w:hAnsi="Tahoma"/>
           <w:b/>
           <w:sz w:val="26"/>
         </w:rPr>
@@ -2173,38 +1803,10 @@
       <w:r>
         <w:rPr>
           <w:rFonts w:ascii="Tahoma" w:hAnsi="Tahoma"/>
-        </w:rPr>
-        <w:t xml:space="preserve">   Basic MERN stack</w:t>
-      </w:r>
-    </w:p>
-    <w:p>
-      <w:pPr>
-        <w:pStyle w:val="BodyText"/>
-        <w:spacing w:before="2"/>
-        <w:rPr>
-          <w:rFonts w:ascii="Tahoma" w:hAnsi="Tahoma"/>
           <w:b/>
           <w:sz w:val="26"/>
         </w:rPr>
-      </w:pPr>
-    </w:p>
-    <w:p>
-      <w:pPr>
-        <w:pStyle w:val="BodyText"/>
-        <w:spacing w:before="2"/>
-        <w:rPr>
-          <w:rFonts w:ascii="Tahoma" w:hAnsi="Tahoma"/>
-          <w:b/>
-          <w:sz w:val="26"/>
-        </w:rPr>
-      </w:pPr>
-      <w:r>
-        <w:rPr>
-          <w:rFonts w:ascii="Tahoma" w:hAnsi="Tahoma"/>
-          <w:b/>
-          <w:sz w:val="26"/>
-        </w:rPr>
-        <w:t xml:space="preserve">                        </w:t>
+        <w:t xml:space="preserve">                   </w:t>
       </w:r>
     </w:p>
     <w:p>
@@ -2337,68 +1939,160 @@
       <w:pPr>
         <w:pStyle w:val="BodyText"/>
         <w:spacing w:before="1"/>
-        <w:ind w:left="100"/>
+        <w:ind w:left="90"/>
+        <w:rPr>
+          <w:rFonts w:ascii="Tahoma" w:hAnsi="Tahoma"/>
+        </w:rPr>
+      </w:pPr>
+      <w:r>
+        <w:rPr>
+          <w:rFonts w:ascii="Tahoma" w:hAnsi="Tahoma"/>
+        </w:rPr>
+        <w:t xml:space="preserve"> </w:t>
+      </w:r>
+      <w:r>
+        <w:rPr>
+          <w:rFonts w:ascii="Tahoma" w:hAnsi="Tahoma"/>
+        </w:rPr>
+        <w:t xml:space="preserve">         </w:t>
+      </w:r>
+    </w:p>
+    <w:p>
+      <w:pPr>
+        <w:pStyle w:val="BodyText"/>
+        <w:spacing w:before="1"/>
+        <w:rPr>
+          <w:rFonts w:ascii="Tahoma" w:hAnsi="Tahoma"/>
+        </w:rPr>
+      </w:pPr>
+      <w:r>
+        <w:rPr>
+          <w:rFonts w:ascii="Tahoma" w:hAnsi="Tahoma"/>
+        </w:rPr>
+        <w:t xml:space="preserve">  </w:t>
+      </w:r>
+      <w:r>
         <w:rPr>
           <w:b/>
           <w:bCs/>
           <w:w w:val="115"/>
         </w:rPr>
-      </w:pPr>
+        <w:t>Spring boot -</w:t>
+      </w:r>
+      <w:r>
+        <w:rPr>
+          <w:rFonts w:ascii="Tahoma" w:hAnsi="Tahoma"/>
+        </w:rPr>
+        <w:t xml:space="preserve"> Worked on java projects.</w:t>
+      </w:r>
+      <w:r>
+        <w:rPr>
+          <w:rFonts w:ascii="Tahoma" w:hAnsi="Tahoma"/>
+        </w:rPr>
+        <w:t xml:space="preserve">   </w:t>
+      </w:r>
+      <w:r>
+        <w:rPr>
+          <w:rFonts w:ascii="Tahoma" w:hAnsi="Tahoma"/>
+        </w:rPr>
+        <w:t xml:space="preserve"> </w:t>
+      </w:r>
     </w:p>
     <w:p>
       <w:pPr>
         <w:pStyle w:val="BodyText"/>
         <w:spacing w:before="1"/>
-        <w:ind w:left="100"/>
-        <w:rPr>
-          <w:rFonts w:ascii="Tahoma" w:hAnsi="Tahoma"/>
-        </w:rPr>
-      </w:pPr>
+        <w:rPr>
+          <w:rFonts w:ascii="Tahoma" w:hAnsi="Tahoma"/>
+        </w:rPr>
+      </w:pPr>
+      <w:r>
+        <w:rPr>
+          <w:rFonts w:ascii="Tahoma" w:hAnsi="Tahoma"/>
+        </w:rPr>
+        <w:t xml:space="preserve">       </w:t>
+      </w:r>
+    </w:p>
+    <w:p>
+      <w:pPr>
+        <w:pStyle w:val="BodyText"/>
+        <w:spacing w:before="1"/>
+        <w:rPr>
+          <w:rFonts w:ascii="Tahoma" w:hAnsi="Tahoma"/>
+        </w:rPr>
+      </w:pPr>
+      <w:r>
+        <w:rPr>
+          <w:sz w:val="20"/>
+        </w:rPr>
+        <w:t xml:space="preserve">   </w:t>
+      </w:r>
       <w:r>
         <w:rPr>
           <w:b/>
           <w:bCs/>
           <w:w w:val="115"/>
         </w:rPr>
-        <w:t>Microservices -</w:t>
-      </w:r>
-      <w:r>
-        <w:rPr>
-          <w:rFonts w:ascii="Tahoma" w:hAnsi="Tahoma"/>
-        </w:rPr>
-        <w:t xml:space="preserve"> Developed a hotel </w:t>
+        <w:t>React JS -</w:t>
+      </w:r>
+      <w:r>
+        <w:rPr>
+          <w:rFonts w:ascii="Tahoma" w:hAnsi="Tahoma"/>
+        </w:rPr>
+        <w:t xml:space="preserve"> Created </w:t>
+      </w:r>
+      <w:r>
+        <w:rPr>
+          <w:rFonts w:ascii="Tahoma" w:hAnsi="Tahoma"/>
+        </w:rPr>
+        <w:t>multiple UI screens</w:t>
+      </w:r>
+      <w:r>
+        <w:rPr>
+          <w:rFonts w:ascii="Tahoma" w:hAnsi="Tahoma"/>
+        </w:rPr>
+        <w:t>.</w:t>
       </w:r>
     </w:p>
     <w:p>
       <w:pPr>
         <w:pStyle w:val="BodyText"/>
         <w:spacing w:before="1"/>
-        <w:rPr>
-          <w:rFonts w:ascii="Tahoma" w:hAnsi="Tahoma"/>
-        </w:rPr>
-      </w:pPr>
-      <w:r>
-        <w:rPr>
-          <w:rFonts w:ascii="Tahoma" w:hAnsi="Tahoma"/>
-        </w:rPr>
-        <w:t xml:space="preserve">                </w:t>
-      </w:r>
-      <w:r>
-        <w:rPr>
-          <w:rFonts w:ascii="Tahoma" w:hAnsi="Tahoma"/>
-        </w:rPr>
-        <w:tab/>
-        <w:t xml:space="preserve">   rating app.</w:t>
+        <w:ind w:left="1900"/>
+        <w:rPr>
+          <w:rFonts w:ascii="Tahoma" w:hAnsi="Tahoma"/>
+        </w:rPr>
+      </w:pPr>
+      <w:r>
+        <w:rPr>
+          <w:rFonts w:ascii="Tahoma" w:hAnsi="Tahoma"/>
+        </w:rPr>
+        <w:t xml:space="preserve">   </w:t>
       </w:r>
     </w:p>
     <w:p>
       <w:pPr>
         <w:pStyle w:val="BodyText"/>
         <w:spacing w:before="1"/>
-        <w:rPr>
-          <w:rFonts w:ascii="Tahoma" w:hAnsi="Tahoma"/>
-        </w:rPr>
-      </w:pPr>
+        <w:ind w:left="90"/>
+        <w:rPr>
+          <w:rFonts w:ascii="Tahoma" w:hAnsi="Tahoma"/>
+        </w:rPr>
+      </w:pPr>
+      <w:r>
+        <w:rPr>
+          <w:b/>
+          <w:bCs/>
+          <w:w w:val="115"/>
+        </w:rPr>
+        <w:t xml:space="preserve"> ZEST - </w:t>
+      </w:r>
+      <w:r>
+        <w:rPr>
+          <w:rFonts w:ascii="Tahoma" w:hAnsi="Tahoma"/>
+        </w:rPr>
+        <w:t>Testing components, to make</w:t>
+      </w:r>
     </w:p>
     <w:p>
       <w:pPr>
@@ -2410,155 +2104,104 @@
       </w:pPr>
       <w:r>
         <w:rPr>
-          <w:rFonts w:ascii="Tahoma" w:hAnsi="Tahoma"/>
+          <w:b/>
+          <w:bCs/>
+          <w:w w:val="115"/>
+        </w:rPr>
+        <w:t xml:space="preserve">                 </w:t>
+      </w:r>
+      <w:r>
+        <w:rPr>
+          <w:rFonts w:ascii="Tahoma" w:hAnsi="Tahoma"/>
+        </w:rPr>
+        <w:t>sure 100% code coverage</w:t>
+      </w:r>
+    </w:p>
+    <w:p>
+      <w:pPr>
+        <w:pStyle w:val="BodyText"/>
+        <w:spacing w:before="1"/>
+        <w:rPr>
+          <w:rFonts w:ascii="Tahoma" w:hAnsi="Tahoma"/>
+        </w:rPr>
+      </w:pPr>
+    </w:p>
+    <w:p>
+      <w:pPr>
+        <w:pStyle w:val="Index"/>
+        <w:rPr>
+          <w:rFonts w:ascii="Tahoma" w:hAnsi="Tahoma" w:cs="Cambria"/>
+          <w:sz w:val="18"/>
+          <w:szCs w:val="18"/>
+        </w:rPr>
+      </w:pPr>
+      <w:r>
+        <w:rPr>
+          <w:b/>
+          <w:bCs/>
+          <w:w w:val="115"/>
         </w:rPr>
         <w:t xml:space="preserve">  </w:t>
       </w:r>
       <w:r>
         <w:rPr>
+          <w:rFonts w:cs="Cambria"/>
           <w:b/>
           <w:bCs/>
           <w:w w:val="115"/>
-        </w:rPr>
-        <w:t>Spring boot -</w:t>
-      </w:r>
-      <w:r>
-        <w:rPr>
-          <w:rFonts w:ascii="Tahoma" w:hAnsi="Tahoma"/>
-        </w:rPr>
-        <w:t xml:space="preserve"> Worked on java projects.</w:t>
-      </w:r>
-      <w:r>
-        <w:rPr>
-          <w:rFonts w:ascii="Tahoma" w:hAnsi="Tahoma"/>
-        </w:rPr>
-        <w:t xml:space="preserve">   </w:t>
-      </w:r>
-      <w:r>
-        <w:rPr>
-          <w:rFonts w:ascii="Tahoma" w:hAnsi="Tahoma"/>
-        </w:rPr>
-        <w:t xml:space="preserve">        </w:t>
-      </w:r>
-    </w:p>
-    <w:p>
-      <w:pPr>
-        <w:pStyle w:val="BodyText"/>
-        <w:spacing w:before="1"/>
-        <w:ind w:left="2260" w:firstLine="620"/>
-        <w:rPr>
-          <w:rFonts w:ascii="Tahoma" w:hAnsi="Tahoma"/>
-        </w:rPr>
-      </w:pPr>
-    </w:p>
-    <w:p>
-      <w:pPr>
-        <w:pStyle w:val="BodyText"/>
-        <w:spacing w:before="1"/>
-        <w:rPr>
-          <w:rFonts w:ascii="Tahoma" w:hAnsi="Tahoma"/>
-        </w:rPr>
-      </w:pPr>
-      <w:r>
-        <w:rPr>
-          <w:sz w:val="20"/>
-        </w:rPr>
-        <w:t xml:space="preserve">   </w:t>
-      </w:r>
-      <w:r>
-        <w:rPr>
+          <w:sz w:val="18"/>
+          <w:szCs w:val="18"/>
+        </w:rPr>
+        <w:t>Git/</w:t>
+      </w:r>
+      <w:proofErr w:type="spellStart"/>
+      <w:r>
+        <w:rPr>
+          <w:rFonts w:cs="Cambria"/>
           <w:b/>
           <w:bCs/>
           <w:w w:val="115"/>
-        </w:rPr>
-        <w:t>React JS -</w:t>
-      </w:r>
-      <w:r>
-        <w:rPr>
-          <w:rFonts w:ascii="Tahoma" w:hAnsi="Tahoma"/>
-        </w:rPr>
-        <w:t xml:space="preserve"> Created frontend for above    </w:t>
-      </w:r>
-    </w:p>
-    <w:p>
-      <w:pPr>
-        <w:pStyle w:val="BodyText"/>
-        <w:spacing w:before="1"/>
-        <w:rPr>
-          <w:rFonts w:ascii="Tahoma" w:hAnsi="Tahoma"/>
-        </w:rPr>
-      </w:pPr>
-      <w:r>
-        <w:rPr>
-          <w:rFonts w:ascii="Tahoma" w:hAnsi="Tahoma"/>
-        </w:rPr>
-        <w:t xml:space="preserve">                   backend apps.</w:t>
-      </w:r>
-    </w:p>
-    <w:p>
-      <w:pPr>
-        <w:pStyle w:val="BodyText"/>
-        <w:spacing w:before="1"/>
-        <w:rPr>
-          <w:rFonts w:ascii="Tahoma" w:hAnsi="Tahoma"/>
-        </w:rPr>
-      </w:pPr>
-    </w:p>
-    <w:p>
-      <w:pPr>
-        <w:pStyle w:val="BodyText"/>
-        <w:spacing w:before="1"/>
-        <w:ind w:left="110"/>
-        <w:rPr>
-          <w:rFonts w:ascii="Tahoma" w:hAnsi="Tahoma"/>
-        </w:rPr>
-      </w:pPr>
+          <w:sz w:val="18"/>
+          <w:szCs w:val="18"/>
+        </w:rPr>
+        <w:t>Github</w:t>
+      </w:r>
+      <w:proofErr w:type="spellEnd"/>
       <w:r>
         <w:rPr>
           <w:b/>
           <w:bCs/>
           <w:w w:val="115"/>
         </w:rPr>
-        <w:t>MERN stack -</w:t>
-      </w:r>
-      <w:r>
-        <w:rPr>
-          <w:rFonts w:ascii="Tahoma" w:hAnsi="Tahoma"/>
-        </w:rPr>
-        <w:t xml:space="preserve"> Created CRUD </w:t>
-      </w:r>
-    </w:p>
-    <w:p>
-      <w:pPr>
-        <w:pStyle w:val="BodyText"/>
-        <w:spacing w:before="1"/>
-        <w:ind w:left="110"/>
-        <w:rPr>
-          <w:rFonts w:ascii="Tahoma" w:hAnsi="Tahoma"/>
-        </w:rPr>
-      </w:pPr>
-      <w:r>
-        <w:rPr>
+        <w:t xml:space="preserve"> </w:t>
+      </w:r>
+      <w:r>
+        <w:rPr>
+          <w:rFonts w:cs="Cambria"/>
           <w:b/>
           <w:bCs/>
           <w:w w:val="115"/>
-        </w:rPr>
-        <w:t xml:space="preserve">                            </w:t>
-      </w:r>
-      <w:r>
-        <w:rPr>
-          <w:rFonts w:ascii="Tahoma" w:hAnsi="Tahoma"/>
-        </w:rPr>
-        <w:t>operations.</w:t>
-      </w:r>
-    </w:p>
-    <w:p>
-      <w:pPr>
-        <w:pStyle w:val="BodyText"/>
-        <w:rPr>
-          <w:sz w:val="20"/>
-        </w:rPr>
-      </w:pPr>
+          <w:sz w:val="18"/>
+          <w:szCs w:val="18"/>
+        </w:rPr>
+        <w:t>–</w:t>
+      </w:r>
+      <w:r>
+        <w:rPr>
+          <w:b/>
+          <w:bCs/>
+          <w:w w:val="115"/>
+        </w:rPr>
+        <w:t xml:space="preserve"> </w:t>
+      </w:r>
+      <w:r>
+        <w:rPr>
+          <w:rFonts w:ascii="Tahoma" w:hAnsi="Tahoma" w:cs="Cambria"/>
+          <w:sz w:val="18"/>
+          <w:szCs w:val="18"/>
+        </w:rPr>
+        <w:t>Code management.</w:t>
+      </w:r>
     </w:p>
     <w:p>
       <w:pPr>
@@ -2679,7 +2322,7 @@
 </file>
 
 <file path=word/endnotes.xml><?xml version="1.0" encoding="utf-8"?>
-<w:endnotes xmlns:wpc="http://schemas.microsoft.com/office/word/2010/wordprocessingCanvas" xmlns:cx="http://schemas.microsoft.com/office/drawing/2014/chartex" xmlns:cx1="http://schemas.microsoft.com/office/drawing/2015/9/8/chartex" xmlns:cx2="http://schemas.microsoft.com/office/drawing/2015/10/21/chartex" xmlns:cx3="http://schemas.microsoft.com/office/drawing/2016/5/9/chartex" xmlns:cx4="http://schemas.microsoft.com/office/drawing/2016/5/10/chartex" xmlns:cx5="http://schemas.microsoft.com/office/drawing/2016/5/11/chartex" xmlns:cx6="http://schemas.microsoft.com/office/drawing/2016/5/12/chartex" xmlns:cx7="http://schemas.microsoft.com/office/drawing/2016/5/13/chartex" xmlns:cx8="http://schemas.microsoft.com/office/drawing/2016/5/14/chartex" xmlns:mc="http://schemas.openxmlformats.org/markup-compatibility/2006" xmlns:aink="http://schemas.microsoft.com/office/drawing/2016/ink" xmlns:am3d="http://schemas.microsoft.com/office/drawing/2017/model3d" xmlns:o="urn:schemas-microsoft-com:office:office" xmlns:oel="http://schemas.microsoft.com/office/2019/extlst" xmlns:r="http://schemas.openxmlformats.org/officeDocument/2006/relationships" xmlns:m="http://schemas.openxmlformats.org/officeDocument/2006/math" xmlns:v="urn:schemas-microsoft-com:vml" xmlns:wp14="http://schemas.microsoft.com/office/word/2010/wordprocessingDrawing" xmlns:wp="http://schemas.openxmlformats.org/drawingml/2006/wordprocessingDrawing" xmlns:w10="urn:schemas-microsoft-com:office:word" xmlns:w="http://schemas.openxmlformats.org/wordprocessingml/2006/main" xmlns:w14="http://schemas.microsoft.com/office/word/2010/wordml" xmlns:w15="http://schemas.microsoft.com/office/word/2012/wordml" xmlns:w16cex="http://schemas.microsoft.com/office/word/2018/wordml/cex" xmlns:w16cid="http://schemas.microsoft.com/office/word/2016/wordml/cid" xmlns:w16="http://schemas.microsoft.com/office/word/2018/wordml" xmlns:w16sdtdh="http://schemas.microsoft.com/office/word/2020/wordml/sdtdatahash" xmlns:w16se="http://schemas.microsoft.com/office/word/2015/wordml/symex" xmlns:wpg="http://schemas.microsoft.com/office/word/2010/wordprocessingGroup" xmlns:wpi="http://schemas.microsoft.com/office/word/2010/wordprocessingInk" xmlns:wne="http://schemas.microsoft.com/office/word/2006/wordml" xmlns:wps="http://schemas.microsoft.com/office/word/2010/wordprocessingShape" mc:Ignorable="w14 w15 w16se w16cid w16 w16cex w16sdtdh wp14">
+<w:endnotes xmlns:wpc="http://schemas.microsoft.com/office/word/2010/wordprocessingCanvas" xmlns:cx="http://schemas.microsoft.com/office/drawing/2014/chartex" xmlns:cx1="http://schemas.microsoft.com/office/drawing/2015/9/8/chartex" xmlns:cx2="http://schemas.microsoft.com/office/drawing/2015/10/21/chartex" xmlns:cx3="http://schemas.microsoft.com/office/drawing/2016/5/9/chartex" xmlns:cx4="http://schemas.microsoft.com/office/drawing/2016/5/10/chartex" xmlns:cx5="http://schemas.microsoft.com/office/drawing/2016/5/11/chartex" xmlns:cx6="http://schemas.microsoft.com/office/drawing/2016/5/12/chartex" xmlns:cx7="http://schemas.microsoft.com/office/drawing/2016/5/13/chartex" xmlns:cx8="http://schemas.microsoft.com/office/drawing/2016/5/14/chartex" xmlns:mc="http://schemas.openxmlformats.org/markup-compatibility/2006" xmlns:aink="http://schemas.microsoft.com/office/drawing/2016/ink" xmlns:am3d="http://schemas.microsoft.com/office/drawing/2017/model3d" xmlns:o="urn:schemas-microsoft-com:office:office" xmlns:oel="http://schemas.microsoft.com/office/2019/extlst" xmlns:r="http://schemas.openxmlformats.org/officeDocument/2006/relationships" xmlns:m="http://schemas.openxmlformats.org/officeDocument/2006/math" xmlns:v="urn:schemas-microsoft-com:vml" xmlns:wp14="http://schemas.microsoft.com/office/word/2010/wordprocessingDrawing" xmlns:wp="http://schemas.openxmlformats.org/drawingml/2006/wordprocessingDrawing" xmlns:w10="urn:schemas-microsoft-com:office:word" xmlns:w="http://schemas.openxmlformats.org/wordprocessingml/2006/main" xmlns:w14="http://schemas.microsoft.com/office/word/2010/wordml" xmlns:w15="http://schemas.microsoft.com/office/word/2012/wordml" xmlns:w16cex="http://schemas.microsoft.com/office/word/2018/wordml/cex" xmlns:w16cid="http://schemas.microsoft.com/office/word/2016/wordml/cid" xmlns:w16="http://schemas.microsoft.com/office/word/2018/wordml" xmlns:w16du="http://schemas.microsoft.com/office/word/2023/wordml/word16du" xmlns:w16sdtdh="http://schemas.microsoft.com/office/word/2020/wordml/sdtdatahash" xmlns:w16se="http://schemas.microsoft.com/office/word/2015/wordml/symex" xmlns:wpg="http://schemas.microsoft.com/office/word/2010/wordprocessingGroup" xmlns:wpi="http://schemas.microsoft.com/office/word/2010/wordprocessingInk" xmlns:wne="http://schemas.microsoft.com/office/word/2006/wordml" xmlns:wps="http://schemas.microsoft.com/office/word/2010/wordprocessingShape" mc:Ignorable="w14 w15 w16se w16cid w16 w16cex w16sdtdh w16du wp14">
   <w:endnote w:type="separator" w:id="-1">
     <w:p>
       <w:r>
@@ -2693,12 +2336,15 @@
         <w:continuationSeparator/>
       </w:r>
     </w:p>
+  </w:endnote>
+  <w:endnote w:type="continuationNotice" w:id="1">
+    <w:p/>
   </w:endnote>
 </w:endnotes>
 </file>
 
 <file path=word/footer1.xml><?xml version="1.0" encoding="utf-8"?>
-<w:ftr xmlns:wpc="http://schemas.microsoft.com/office/word/2010/wordprocessingCanvas" xmlns:cx="http://schemas.microsoft.com/office/drawing/2014/chartex" xmlns:cx1="http://schemas.microsoft.com/office/drawing/2015/9/8/chartex" xmlns:cx2="http://schemas.microsoft.com/office/drawing/2015/10/21/chartex" xmlns:cx3="http://schemas.microsoft.com/office/drawing/2016/5/9/chartex" xmlns:cx4="http://schemas.microsoft.com/office/drawing/2016/5/10/chartex" xmlns:cx5="http://schemas.microsoft.com/office/drawing/2016/5/11/chartex" xmlns:cx6="http://schemas.microsoft.com/office/drawing/2016/5/12/chartex" xmlns:cx7="http://schemas.microsoft.com/office/drawing/2016/5/13/chartex" xmlns:cx8="http://schemas.microsoft.com/office/drawing/2016/5/14/chartex" xmlns:mc="http://schemas.openxmlformats.org/markup-compatibility/2006" xmlns:aink="http://schemas.microsoft.com/office/drawing/2016/ink" xmlns:am3d="http://schemas.microsoft.com/office/drawing/2017/model3d" xmlns:o="urn:schemas-microsoft-com:office:office" xmlns:oel="http://schemas.microsoft.com/office/2019/extlst" xmlns:r="http://schemas.openxmlformats.org/officeDocument/2006/relationships" xmlns:m="http://schemas.openxmlformats.org/officeDocument/2006/math" xmlns:v="urn:schemas-microsoft-com:vml" xmlns:wp14="http://schemas.microsoft.com/office/word/2010/wordprocessingDrawing" xmlns:wp="http://schemas.openxmlformats.org/drawingml/2006/wordprocessingDrawing" xmlns:w10="urn:schemas-microsoft-com:office:word" xmlns:w="http://schemas.openxmlformats.org/wordprocessingml/2006/main" xmlns:w14="http://schemas.microsoft.com/office/word/2010/wordml" xmlns:w15="http://schemas.microsoft.com/office/word/2012/wordml" xmlns:w16cex="http://schemas.microsoft.com/office/word/2018/wordml/cex" xmlns:w16cid="http://schemas.microsoft.com/office/word/2016/wordml/cid" xmlns:w16="http://schemas.microsoft.com/office/word/2018/wordml" xmlns:w16sdtdh="http://schemas.microsoft.com/office/word/2020/wordml/sdtdatahash" xmlns:w16se="http://schemas.microsoft.com/office/word/2015/wordml/symex" xmlns:wpg="http://schemas.microsoft.com/office/word/2010/wordprocessingGroup" xmlns:wpi="http://schemas.microsoft.com/office/word/2010/wordprocessingInk" xmlns:wne="http://schemas.microsoft.com/office/word/2006/wordml" xmlns:wps="http://schemas.microsoft.com/office/word/2010/wordprocessingShape" mc:Ignorable="w14 w15 w16se w16cid w16 w16cex w16sdtdh wp14">
+<w:ftr xmlns:wpc="http://schemas.microsoft.com/office/word/2010/wordprocessingCanvas" xmlns:cx="http://schemas.microsoft.com/office/drawing/2014/chartex" xmlns:cx1="http://schemas.microsoft.com/office/drawing/2015/9/8/chartex" xmlns:cx2="http://schemas.microsoft.com/office/drawing/2015/10/21/chartex" xmlns:cx3="http://schemas.microsoft.com/office/drawing/2016/5/9/chartex" xmlns:cx4="http://schemas.microsoft.com/office/drawing/2016/5/10/chartex" xmlns:cx5="http://schemas.microsoft.com/office/drawing/2016/5/11/chartex" xmlns:cx6="http://schemas.microsoft.com/office/drawing/2016/5/12/chartex" xmlns:cx7="http://schemas.microsoft.com/office/drawing/2016/5/13/chartex" xmlns:cx8="http://schemas.microsoft.com/office/drawing/2016/5/14/chartex" xmlns:mc="http://schemas.openxmlformats.org/markup-compatibility/2006" xmlns:aink="http://schemas.microsoft.com/office/drawing/2016/ink" xmlns:am3d="http://schemas.microsoft.com/office/drawing/2017/model3d" xmlns:o="urn:schemas-microsoft-com:office:office" xmlns:oel="http://schemas.microsoft.com/office/2019/extlst" xmlns:r="http://schemas.openxmlformats.org/officeDocument/2006/relationships" xmlns:m="http://schemas.openxmlformats.org/officeDocument/2006/math" xmlns:v="urn:schemas-microsoft-com:vml" xmlns:wp14="http://schemas.microsoft.com/office/word/2010/wordprocessingDrawing" xmlns:wp="http://schemas.openxmlformats.org/drawingml/2006/wordprocessingDrawing" xmlns:w10="urn:schemas-microsoft-com:office:word" xmlns:w="http://schemas.openxmlformats.org/wordprocessingml/2006/main" xmlns:w14="http://schemas.microsoft.com/office/word/2010/wordml" xmlns:w15="http://schemas.microsoft.com/office/word/2012/wordml" xmlns:w16cex="http://schemas.microsoft.com/office/word/2018/wordml/cex" xmlns:w16cid="http://schemas.microsoft.com/office/word/2016/wordml/cid" xmlns:w16="http://schemas.microsoft.com/office/word/2018/wordml" xmlns:w16du="http://schemas.microsoft.com/office/word/2023/wordml/word16du" xmlns:w16sdtdh="http://schemas.microsoft.com/office/word/2020/wordml/sdtdatahash" xmlns:w16se="http://schemas.microsoft.com/office/word/2015/wordml/symex" xmlns:wpg="http://schemas.microsoft.com/office/word/2010/wordprocessingGroup" xmlns:wpi="http://schemas.microsoft.com/office/word/2010/wordprocessingInk" xmlns:wne="http://schemas.microsoft.com/office/word/2006/wordml" xmlns:wps="http://schemas.microsoft.com/office/word/2010/wordprocessingShape" mc:Ignorable="w14 w15 w16se w16cid w16 w16cex w16sdtdh w16du wp14">
   <w:p>
     <w:pPr>
       <w:pStyle w:val="Footer"/>
@@ -2708,7 +2354,7 @@
 </file>
 
 <file path=word/footer2.xml><?xml version="1.0" encoding="utf-8"?>
-<w:ftr xmlns:wpc="http://schemas.microsoft.com/office/word/2010/wordprocessingCanvas" xmlns:cx="http://schemas.microsoft.com/office/drawing/2014/chartex" xmlns:cx1="http://schemas.microsoft.com/office/drawing/2015/9/8/chartex" xmlns:cx2="http://schemas.microsoft.com/office/drawing/2015/10/21/chartex" xmlns:cx3="http://schemas.microsoft.com/office/drawing/2016/5/9/chartex" xmlns:cx4="http://schemas.microsoft.com/office/drawing/2016/5/10/chartex" xmlns:cx5="http://schemas.microsoft.com/office/drawing/2016/5/11/chartex" xmlns:cx6="http://schemas.microsoft.com/office/drawing/2016/5/12/chartex" xmlns:cx7="http://schemas.microsoft.com/office/drawing/2016/5/13/chartex" xmlns:cx8="http://schemas.microsoft.com/office/drawing/2016/5/14/chartex" xmlns:mc="http://schemas.openxmlformats.org/markup-compatibility/2006" xmlns:aink="http://schemas.microsoft.com/office/drawing/2016/ink" xmlns:am3d="http://schemas.microsoft.com/office/drawing/2017/model3d" xmlns:o="urn:schemas-microsoft-com:office:office" xmlns:oel="http://schemas.microsoft.com/office/2019/extlst" xmlns:r="http://schemas.openxmlformats.org/officeDocument/2006/relationships" xmlns:m="http://schemas.openxmlformats.org/officeDocument/2006/math" xmlns:v="urn:schemas-microsoft-com:vml" xmlns:wp14="http://schemas.microsoft.com/office/word/2010/wordprocessingDrawing" xmlns:wp="http://schemas.openxmlformats.org/drawingml/2006/wordprocessingDrawing" xmlns:w10="urn:schemas-microsoft-com:office:word" xmlns:w="http://schemas.openxmlformats.org/wordprocessingml/2006/main" xmlns:w14="http://schemas.microsoft.com/office/word/2010/wordml" xmlns:w15="http://schemas.microsoft.com/office/word/2012/wordml" xmlns:w16cex="http://schemas.microsoft.com/office/word/2018/wordml/cex" xmlns:w16cid="http://schemas.microsoft.com/office/word/2016/wordml/cid" xmlns:w16="http://schemas.microsoft.com/office/word/2018/wordml" xmlns:w16sdtdh="http://schemas.microsoft.com/office/word/2020/wordml/sdtdatahash" xmlns:w16se="http://schemas.microsoft.com/office/word/2015/wordml/symex" xmlns:wpg="http://schemas.microsoft.com/office/word/2010/wordprocessingGroup" xmlns:wpi="http://schemas.microsoft.com/office/word/2010/wordprocessingInk" xmlns:wne="http://schemas.microsoft.com/office/word/2006/wordml" xmlns:wps="http://schemas.microsoft.com/office/word/2010/wordprocessingShape" mc:Ignorable="w14 w15 w16se w16cid w16 w16cex w16sdtdh wp14">
+<w:ftr xmlns:wpc="http://schemas.microsoft.com/office/word/2010/wordprocessingCanvas" xmlns:cx="http://schemas.microsoft.com/office/drawing/2014/chartex" xmlns:cx1="http://schemas.microsoft.com/office/drawing/2015/9/8/chartex" xmlns:cx2="http://schemas.microsoft.com/office/drawing/2015/10/21/chartex" xmlns:cx3="http://schemas.microsoft.com/office/drawing/2016/5/9/chartex" xmlns:cx4="http://schemas.microsoft.com/office/drawing/2016/5/10/chartex" xmlns:cx5="http://schemas.microsoft.com/office/drawing/2016/5/11/chartex" xmlns:cx6="http://schemas.microsoft.com/office/drawing/2016/5/12/chartex" xmlns:cx7="http://schemas.microsoft.com/office/drawing/2016/5/13/chartex" xmlns:cx8="http://schemas.microsoft.com/office/drawing/2016/5/14/chartex" xmlns:mc="http://schemas.openxmlformats.org/markup-compatibility/2006" xmlns:aink="http://schemas.microsoft.com/office/drawing/2016/ink" xmlns:am3d="http://schemas.microsoft.com/office/drawing/2017/model3d" xmlns:o="urn:schemas-microsoft-com:office:office" xmlns:oel="http://schemas.microsoft.com/office/2019/extlst" xmlns:r="http://schemas.openxmlformats.org/officeDocument/2006/relationships" xmlns:m="http://schemas.openxmlformats.org/officeDocument/2006/math" xmlns:v="urn:schemas-microsoft-com:vml" xmlns:wp14="http://schemas.microsoft.com/office/word/2010/wordprocessingDrawing" xmlns:wp="http://schemas.openxmlformats.org/drawingml/2006/wordprocessingDrawing" xmlns:w10="urn:schemas-microsoft-com:office:word" xmlns:w="http://schemas.openxmlformats.org/wordprocessingml/2006/main" xmlns:w14="http://schemas.microsoft.com/office/word/2010/wordml" xmlns:w15="http://schemas.microsoft.com/office/word/2012/wordml" xmlns:w16cex="http://schemas.microsoft.com/office/word/2018/wordml/cex" xmlns:w16cid="http://schemas.microsoft.com/office/word/2016/wordml/cid" xmlns:w16="http://schemas.microsoft.com/office/word/2018/wordml" xmlns:w16du="http://schemas.microsoft.com/office/word/2023/wordml/word16du" xmlns:w16sdtdh="http://schemas.microsoft.com/office/word/2020/wordml/sdtdatahash" xmlns:w16se="http://schemas.microsoft.com/office/word/2015/wordml/symex" xmlns:wpg="http://schemas.microsoft.com/office/word/2010/wordprocessingGroup" xmlns:wpi="http://schemas.microsoft.com/office/word/2010/wordprocessingInk" xmlns:wne="http://schemas.microsoft.com/office/word/2006/wordml" xmlns:wps="http://schemas.microsoft.com/office/word/2010/wordprocessingShape" mc:Ignorable="w14 w15 w16se w16cid w16 w16cex w16sdtdh w16du wp14">
   <w:p>
     <w:pPr>
       <w:pStyle w:val="Footer"/>
@@ -2718,7 +2364,7 @@
 </file>
 
 <file path=word/footer3.xml><?xml version="1.0" encoding="utf-8"?>
-<w:ftr xmlns:wpc="http://schemas.microsoft.com/office/word/2010/wordprocessingCanvas" xmlns:cx="http://schemas.microsoft.com/office/drawing/2014/chartex" xmlns:cx1="http://schemas.microsoft.com/office/drawing/2015/9/8/chartex" xmlns:cx2="http://schemas.microsoft.com/office/drawing/2015/10/21/chartex" xmlns:cx3="http://schemas.microsoft.com/office/drawing/2016/5/9/chartex" xmlns:cx4="http://schemas.microsoft.com/office/drawing/2016/5/10/chartex" xmlns:cx5="http://schemas.microsoft.com/office/drawing/2016/5/11/chartex" xmlns:cx6="http://schemas.microsoft.com/office/drawing/2016/5/12/chartex" xmlns:cx7="http://schemas.microsoft.com/office/drawing/2016/5/13/chartex" xmlns:cx8="http://schemas.microsoft.com/office/drawing/2016/5/14/chartex" xmlns:mc="http://schemas.openxmlformats.org/markup-compatibility/2006" xmlns:aink="http://schemas.microsoft.com/office/drawing/2016/ink" xmlns:am3d="http://schemas.microsoft.com/office/drawing/2017/model3d" xmlns:o="urn:schemas-microsoft-com:office:office" xmlns:oel="http://schemas.microsoft.com/office/2019/extlst" xmlns:r="http://schemas.openxmlformats.org/officeDocument/2006/relationships" xmlns:m="http://schemas.openxmlformats.org/officeDocument/2006/math" xmlns:v="urn:schemas-microsoft-com:vml" xmlns:wp14="http://schemas.microsoft.com/office/word/2010/wordprocessingDrawing" xmlns:wp="http://schemas.openxmlformats.org/drawingml/2006/wordprocessingDrawing" xmlns:w10="urn:schemas-microsoft-com:office:word" xmlns:w="http://schemas.openxmlformats.org/wordprocessingml/2006/main" xmlns:w14="http://schemas.microsoft.com/office/word/2010/wordml" xmlns:w15="http://schemas.microsoft.com/office/word/2012/wordml" xmlns:w16cex="http://schemas.microsoft.com/office/word/2018/wordml/cex" xmlns:w16cid="http://schemas.microsoft.com/office/word/2016/wordml/cid" xmlns:w16="http://schemas.microsoft.com/office/word/2018/wordml" xmlns:w16sdtdh="http://schemas.microsoft.com/office/word/2020/wordml/sdtdatahash" xmlns:w16se="http://schemas.microsoft.com/office/word/2015/wordml/symex" xmlns:wpg="http://schemas.microsoft.com/office/word/2010/wordprocessingGroup" xmlns:wpi="http://schemas.microsoft.com/office/word/2010/wordprocessingInk" xmlns:wne="http://schemas.microsoft.com/office/word/2006/wordml" xmlns:wps="http://schemas.microsoft.com/office/word/2010/wordprocessingShape" mc:Ignorable="w14 w15 w16se w16cid w16 w16cex w16sdtdh wp14">
+<w:ftr xmlns:wpc="http://schemas.microsoft.com/office/word/2010/wordprocessingCanvas" xmlns:cx="http://schemas.microsoft.com/office/drawing/2014/chartex" xmlns:cx1="http://schemas.microsoft.com/office/drawing/2015/9/8/chartex" xmlns:cx2="http://schemas.microsoft.com/office/drawing/2015/10/21/chartex" xmlns:cx3="http://schemas.microsoft.com/office/drawing/2016/5/9/chartex" xmlns:cx4="http://schemas.microsoft.com/office/drawing/2016/5/10/chartex" xmlns:cx5="http://schemas.microsoft.com/office/drawing/2016/5/11/chartex" xmlns:cx6="http://schemas.microsoft.com/office/drawing/2016/5/12/chartex" xmlns:cx7="http://schemas.microsoft.com/office/drawing/2016/5/13/chartex" xmlns:cx8="http://schemas.microsoft.com/office/drawing/2016/5/14/chartex" xmlns:mc="http://schemas.openxmlformats.org/markup-compatibility/2006" xmlns:aink="http://schemas.microsoft.com/office/drawing/2016/ink" xmlns:am3d="http://schemas.microsoft.com/office/drawing/2017/model3d" xmlns:o="urn:schemas-microsoft-com:office:office" xmlns:oel="http://schemas.microsoft.com/office/2019/extlst" xmlns:r="http://schemas.openxmlformats.org/officeDocument/2006/relationships" xmlns:m="http://schemas.openxmlformats.org/officeDocument/2006/math" xmlns:v="urn:schemas-microsoft-com:vml" xmlns:wp14="http://schemas.microsoft.com/office/word/2010/wordprocessingDrawing" xmlns:wp="http://schemas.openxmlformats.org/drawingml/2006/wordprocessingDrawing" xmlns:w10="urn:schemas-microsoft-com:office:word" xmlns:w="http://schemas.openxmlformats.org/wordprocessingml/2006/main" xmlns:w14="http://schemas.microsoft.com/office/word/2010/wordml" xmlns:w15="http://schemas.microsoft.com/office/word/2012/wordml" xmlns:w16cex="http://schemas.microsoft.com/office/word/2018/wordml/cex" xmlns:w16cid="http://schemas.microsoft.com/office/word/2016/wordml/cid" xmlns:w16="http://schemas.microsoft.com/office/word/2018/wordml" xmlns:w16du="http://schemas.microsoft.com/office/word/2023/wordml/word16du" xmlns:w16sdtdh="http://schemas.microsoft.com/office/word/2020/wordml/sdtdatahash" xmlns:w16se="http://schemas.microsoft.com/office/word/2015/wordml/symex" xmlns:wpg="http://schemas.microsoft.com/office/word/2010/wordprocessingGroup" xmlns:wpi="http://schemas.microsoft.com/office/word/2010/wordprocessingInk" xmlns:wne="http://schemas.microsoft.com/office/word/2006/wordml" xmlns:wps="http://schemas.microsoft.com/office/word/2010/wordprocessingShape" mc:Ignorable="w14 w15 w16se w16cid w16 w16cex w16sdtdh w16du wp14">
   <w:p>
     <w:pPr>
       <w:pStyle w:val="Footer"/>
@@ -2728,7 +2374,7 @@
 </file>
 
 <file path=word/footnotes.xml><?xml version="1.0" encoding="utf-8"?>
-<w:footnotes xmlns:wpc="http://schemas.microsoft.com/office/word/2010/wordprocessingCanvas" xmlns:cx="http://schemas.microsoft.com/office/drawing/2014/chartex" xmlns:cx1="http://schemas.microsoft.com/office/drawing/2015/9/8/chartex" xmlns:cx2="http://schemas.microsoft.com/office/drawing/2015/10/21/chartex" xmlns:cx3="http://schemas.microsoft.com/office/drawing/2016/5/9/chartex" xmlns:cx4="http://schemas.microsoft.com/office/drawing/2016/5/10/chartex" xmlns:cx5="http://schemas.microsoft.com/office/drawing/2016/5/11/chartex" xmlns:cx6="http://schemas.microsoft.com/office/drawing/2016/5/12/chartex" xmlns:cx7="http://schemas.microsoft.com/office/drawing/2016/5/13/chartex" xmlns:cx8="http://schemas.microsoft.com/office/drawing/2016/5/14/chartex" xmlns:mc="http://schemas.openxmlformats.org/markup-compatibility/2006" xmlns:aink="http://schemas.microsoft.com/office/drawing/2016/ink" xmlns:am3d="http://schemas.microsoft.com/office/drawing/2017/model3d" xmlns:o="urn:schemas-microsoft-com:office:office" xmlns:oel="http://schemas.microsoft.com/office/2019/extlst" xmlns:r="http://schemas.openxmlformats.org/officeDocument/2006/relationships" xmlns:m="http://schemas.openxmlformats.org/officeDocument/2006/math" xmlns:v="urn:schemas-microsoft-com:vml" xmlns:wp14="http://schemas.microsoft.com/office/word/2010/wordprocessingDrawing" xmlns:wp="http://schemas.openxmlformats.org/drawingml/2006/wordprocessingDrawing" xmlns:w10="urn:schemas-microsoft-com:office:word" xmlns:w="http://schemas.openxmlformats.org/wordprocessingml/2006/main" xmlns:w14="http://schemas.microsoft.com/office/word/2010/wordml" xmlns:w15="http://schemas.microsoft.com/office/word/2012/wordml" xmlns:w16cex="http://schemas.microsoft.com/office/word/2018/wordml/cex" xmlns:w16cid="http://schemas.microsoft.com/office/word/2016/wordml/cid" xmlns:w16="http://schemas.microsoft.com/office/word/2018/wordml" xmlns:w16sdtdh="http://schemas.microsoft.com/office/word/2020/wordml/sdtdatahash" xmlns:w16se="http://schemas.microsoft.com/office/word/2015/wordml/symex" xmlns:wpg="http://schemas.microsoft.com/office/word/2010/wordprocessingGroup" xmlns:wpi="http://schemas.microsoft.com/office/word/2010/wordprocessingInk" xmlns:wne="http://schemas.microsoft.com/office/word/2006/wordml" xmlns:wps="http://schemas.microsoft.com/office/word/2010/wordprocessingShape" mc:Ignorable="w14 w15 w16se w16cid w16 w16cex w16sdtdh wp14">
+<w:footnotes xmlns:wpc="http://schemas.microsoft.com/office/word/2010/wordprocessingCanvas" xmlns:cx="http://schemas.microsoft.com/office/drawing/2014/chartex" xmlns:cx1="http://schemas.microsoft.com/office/drawing/2015/9/8/chartex" xmlns:cx2="http://schemas.microsoft.com/office/drawing/2015/10/21/chartex" xmlns:cx3="http://schemas.microsoft.com/office/drawing/2016/5/9/chartex" xmlns:cx4="http://schemas.microsoft.com/office/drawing/2016/5/10/chartex" xmlns:cx5="http://schemas.microsoft.com/office/drawing/2016/5/11/chartex" xmlns:cx6="http://schemas.microsoft.com/office/drawing/2016/5/12/chartex" xmlns:cx7="http://schemas.microsoft.com/office/drawing/2016/5/13/chartex" xmlns:cx8="http://schemas.microsoft.com/office/drawing/2016/5/14/chartex" xmlns:mc="http://schemas.openxmlformats.org/markup-compatibility/2006" xmlns:aink="http://schemas.microsoft.com/office/drawing/2016/ink" xmlns:am3d="http://schemas.microsoft.com/office/drawing/2017/model3d" xmlns:o="urn:schemas-microsoft-com:office:office" xmlns:oel="http://schemas.microsoft.com/office/2019/extlst" xmlns:r="http://schemas.openxmlformats.org/officeDocument/2006/relationships" xmlns:m="http://schemas.openxmlformats.org/officeDocument/2006/math" xmlns:v="urn:schemas-microsoft-com:vml" xmlns:wp14="http://schemas.microsoft.com/office/word/2010/wordprocessingDrawing" xmlns:wp="http://schemas.openxmlformats.org/drawingml/2006/wordprocessingDrawing" xmlns:w10="urn:schemas-microsoft-com:office:word" xmlns:w="http://schemas.openxmlformats.org/wordprocessingml/2006/main" xmlns:w14="http://schemas.microsoft.com/office/word/2010/wordml" xmlns:w15="http://schemas.microsoft.com/office/word/2012/wordml" xmlns:w16cex="http://schemas.microsoft.com/office/word/2018/wordml/cex" xmlns:w16cid="http://schemas.microsoft.com/office/word/2016/wordml/cid" xmlns:w16="http://schemas.microsoft.com/office/word/2018/wordml" xmlns:w16du="http://schemas.microsoft.com/office/word/2023/wordml/word16du" xmlns:w16sdtdh="http://schemas.microsoft.com/office/word/2020/wordml/sdtdatahash" xmlns:w16se="http://schemas.microsoft.com/office/word/2015/wordml/symex" xmlns:wpg="http://schemas.microsoft.com/office/word/2010/wordprocessingGroup" xmlns:wpi="http://schemas.microsoft.com/office/word/2010/wordprocessingInk" xmlns:wne="http://schemas.microsoft.com/office/word/2006/wordml" xmlns:wps="http://schemas.microsoft.com/office/word/2010/wordprocessingShape" mc:Ignorable="w14 w15 w16se w16cid w16 w16cex w16sdtdh w16du wp14">
   <w:footnote w:type="separator" w:id="-1">
     <w:p>
       <w:r>
@@ -2742,12 +2388,15 @@
         <w:continuationSeparator/>
       </w:r>
     </w:p>
+  </w:footnote>
+  <w:footnote w:type="continuationNotice" w:id="1">
+    <w:p/>
   </w:footnote>
 </w:footnotes>
 </file>
 
 <file path=word/header1.xml><?xml version="1.0" encoding="utf-8"?>
-<w:hdr xmlns:wpc="http://schemas.microsoft.com/office/word/2010/wordprocessingCanvas" xmlns:cx="http://schemas.microsoft.com/office/drawing/2014/chartex" xmlns:cx1="http://schemas.microsoft.com/office/drawing/2015/9/8/chartex" xmlns:cx2="http://schemas.microsoft.com/office/drawing/2015/10/21/chartex" xmlns:cx3="http://schemas.microsoft.com/office/drawing/2016/5/9/chartex" xmlns:cx4="http://schemas.microsoft.com/office/drawing/2016/5/10/chartex" xmlns:cx5="http://schemas.microsoft.com/office/drawing/2016/5/11/chartex" xmlns:cx6="http://schemas.microsoft.com/office/drawing/2016/5/12/chartex" xmlns:cx7="http://schemas.microsoft.com/office/drawing/2016/5/13/chartex" xmlns:cx8="http://schemas.microsoft.com/office/drawing/2016/5/14/chartex" xmlns:mc="http://schemas.openxmlformats.org/markup-compatibility/2006" xmlns:aink="http://schemas.microsoft.com/office/drawing/2016/ink" xmlns:am3d="http://schemas.microsoft.com/office/drawing/2017/model3d" xmlns:o="urn:schemas-microsoft-com:office:office" xmlns:oel="http://schemas.microsoft.com/office/2019/extlst" xmlns:r="http://schemas.openxmlformats.org/officeDocument/2006/relationships" xmlns:m="http://schemas.openxmlformats.org/officeDocument/2006/math" xmlns:v="urn:schemas-microsoft-com:vml" xmlns:wp14="http://schemas.microsoft.com/office/word/2010/wordprocessingDrawing" xmlns:wp="http://schemas.openxmlformats.org/drawingml/2006/wordprocessingDrawing" xmlns:w10="urn:schemas-microsoft-com:office:word" xmlns:w="http://schemas.openxmlformats.org/wordprocessingml/2006/main" xmlns:w14="http://schemas.microsoft.com/office/word/2010/wordml" xmlns:w15="http://schemas.microsoft.com/office/word/2012/wordml" xmlns:w16cex="http://schemas.microsoft.com/office/word/2018/wordml/cex" xmlns:w16cid="http://schemas.microsoft.com/office/word/2016/wordml/cid" xmlns:w16="http://schemas.microsoft.com/office/word/2018/wordml" xmlns:w16sdtdh="http://schemas.microsoft.com/office/word/2020/wordml/sdtdatahash" xmlns:w16se="http://schemas.microsoft.com/office/word/2015/wordml/symex" xmlns:wpg="http://schemas.microsoft.com/office/word/2010/wordprocessingGroup" xmlns:wpi="http://schemas.microsoft.com/office/word/2010/wordprocessingInk" xmlns:wne="http://schemas.microsoft.com/office/word/2006/wordml" xmlns:wps="http://schemas.microsoft.com/office/word/2010/wordprocessingShape" mc:Ignorable="w14 w15 w16se w16cid w16 w16cex w16sdtdh wp14">
+<w:hdr xmlns:wpc="http://schemas.microsoft.com/office/word/2010/wordprocessingCanvas" xmlns:cx="http://schemas.microsoft.com/office/drawing/2014/chartex" xmlns:cx1="http://schemas.microsoft.com/office/drawing/2015/9/8/chartex" xmlns:cx2="http://schemas.microsoft.com/office/drawing/2015/10/21/chartex" xmlns:cx3="http://schemas.microsoft.com/office/drawing/2016/5/9/chartex" xmlns:cx4="http://schemas.microsoft.com/office/drawing/2016/5/10/chartex" xmlns:cx5="http://schemas.microsoft.com/office/drawing/2016/5/11/chartex" xmlns:cx6="http://schemas.microsoft.com/office/drawing/2016/5/12/chartex" xmlns:cx7="http://schemas.microsoft.com/office/drawing/2016/5/13/chartex" xmlns:cx8="http://schemas.microsoft.com/office/drawing/2016/5/14/chartex" xmlns:mc="http://schemas.openxmlformats.org/markup-compatibility/2006" xmlns:aink="http://schemas.microsoft.com/office/drawing/2016/ink" xmlns:am3d="http://schemas.microsoft.com/office/drawing/2017/model3d" xmlns:o="urn:schemas-microsoft-com:office:office" xmlns:oel="http://schemas.microsoft.com/office/2019/extlst" xmlns:r="http://schemas.openxmlformats.org/officeDocument/2006/relationships" xmlns:m="http://schemas.openxmlformats.org/officeDocument/2006/math" xmlns:v="urn:schemas-microsoft-com:vml" xmlns:wp14="http://schemas.microsoft.com/office/word/2010/wordprocessingDrawing" xmlns:wp="http://schemas.openxmlformats.org/drawingml/2006/wordprocessingDrawing" xmlns:w10="urn:schemas-microsoft-com:office:word" xmlns:w="http://schemas.openxmlformats.org/wordprocessingml/2006/main" xmlns:w14="http://schemas.microsoft.com/office/word/2010/wordml" xmlns:w15="http://schemas.microsoft.com/office/word/2012/wordml" xmlns:w16cex="http://schemas.microsoft.com/office/word/2018/wordml/cex" xmlns:w16cid="http://schemas.microsoft.com/office/word/2016/wordml/cid" xmlns:w16="http://schemas.microsoft.com/office/word/2018/wordml" xmlns:w16du="http://schemas.microsoft.com/office/word/2023/wordml/word16du" xmlns:w16sdtdh="http://schemas.microsoft.com/office/word/2020/wordml/sdtdatahash" xmlns:w16se="http://schemas.microsoft.com/office/word/2015/wordml/symex" xmlns:wpg="http://schemas.microsoft.com/office/word/2010/wordprocessingGroup" xmlns:wpi="http://schemas.microsoft.com/office/word/2010/wordprocessingInk" xmlns:wne="http://schemas.microsoft.com/office/word/2006/wordml" xmlns:wps="http://schemas.microsoft.com/office/word/2010/wordprocessingShape" mc:Ignorable="w14 w15 w16se w16cid w16 w16cex w16sdtdh w16du wp14">
   <w:p>
     <w:pPr>
       <w:pStyle w:val="Header"/>
@@ -2757,7 +2406,7 @@
 </file>
 
 <file path=word/header2.xml><?xml version="1.0" encoding="utf-8"?>
-<w:hdr xmlns:wpc="http://schemas.microsoft.com/office/word/2010/wordprocessingCanvas" xmlns:cx="http://schemas.microsoft.com/office/drawing/2014/chartex" xmlns:cx1="http://schemas.microsoft.com/office/drawing/2015/9/8/chartex" xmlns:cx2="http://schemas.microsoft.com/office/drawing/2015/10/21/chartex" xmlns:cx3="http://schemas.microsoft.com/office/drawing/2016/5/9/chartex" xmlns:cx4="http://schemas.microsoft.com/office/drawing/2016/5/10/chartex" xmlns:cx5="http://schemas.microsoft.com/office/drawing/2016/5/11/chartex" xmlns:cx6="http://schemas.microsoft.com/office/drawing/2016/5/12/chartex" xmlns:cx7="http://schemas.microsoft.com/office/drawing/2016/5/13/chartex" xmlns:cx8="http://schemas.microsoft.com/office/drawing/2016/5/14/chartex" xmlns:mc="http://schemas.openxmlformats.org/markup-compatibility/2006" xmlns:aink="http://schemas.microsoft.com/office/drawing/2016/ink" xmlns:am3d="http://schemas.microsoft.com/office/drawing/2017/model3d" xmlns:o="urn:schemas-microsoft-com:office:office" xmlns:oel="http://schemas.microsoft.com/office/2019/extlst" xmlns:r="http://schemas.openxmlformats.org/officeDocument/2006/relationships" xmlns:m="http://schemas.openxmlformats.org/officeDocument/2006/math" xmlns:v="urn:schemas-microsoft-com:vml" xmlns:wp14="http://schemas.microsoft.com/office/word/2010/wordprocessingDrawing" xmlns:wp="http://schemas.openxmlformats.org/drawingml/2006/wordprocessingDrawing" xmlns:w10="urn:schemas-microsoft-com:office:word" xmlns:w="http://schemas.openxmlformats.org/wordprocessingml/2006/main" xmlns:w14="http://schemas.microsoft.com/office/word/2010/wordml" xmlns:w15="http://schemas.microsoft.com/office/word/2012/wordml" xmlns:w16cex="http://schemas.microsoft.com/office/word/2018/wordml/cex" xmlns:w16cid="http://schemas.microsoft.com/office/word/2016/wordml/cid" xmlns:w16="http://schemas.microsoft.com/office/word/2018/wordml" xmlns:w16sdtdh="http://schemas.microsoft.com/office/word/2020/wordml/sdtdatahash" xmlns:w16se="http://schemas.microsoft.com/office/word/2015/wordml/symex" xmlns:wpg="http://schemas.microsoft.com/office/word/2010/wordprocessingGroup" xmlns:wpi="http://schemas.microsoft.com/office/word/2010/wordprocessingInk" xmlns:wne="http://schemas.microsoft.com/office/word/2006/wordml" xmlns:wps="http://schemas.microsoft.com/office/word/2010/wordprocessingShape" mc:Ignorable="w14 w15 w16se w16cid w16 w16cex w16sdtdh wp14">
+<w:hdr xmlns:wpc="http://schemas.microsoft.com/office/word/2010/wordprocessingCanvas" xmlns:cx="http://schemas.microsoft.com/office/drawing/2014/chartex" xmlns:cx1="http://schemas.microsoft.com/office/drawing/2015/9/8/chartex" xmlns:cx2="http://schemas.microsoft.com/office/drawing/2015/10/21/chartex" xmlns:cx3="http://schemas.microsoft.com/office/drawing/2016/5/9/chartex" xmlns:cx4="http://schemas.microsoft.com/office/drawing/2016/5/10/chartex" xmlns:cx5="http://schemas.microsoft.com/office/drawing/2016/5/11/chartex" xmlns:cx6="http://schemas.microsoft.com/office/drawing/2016/5/12/chartex" xmlns:cx7="http://schemas.microsoft.com/office/drawing/2016/5/13/chartex" xmlns:cx8="http://schemas.microsoft.com/office/drawing/2016/5/14/chartex" xmlns:mc="http://schemas.openxmlformats.org/markup-compatibility/2006" xmlns:aink="http://schemas.microsoft.com/office/drawing/2016/ink" xmlns:am3d="http://schemas.microsoft.com/office/drawing/2017/model3d" xmlns:o="urn:schemas-microsoft-com:office:office" xmlns:oel="http://schemas.microsoft.com/office/2019/extlst" xmlns:r="http://schemas.openxmlformats.org/officeDocument/2006/relationships" xmlns:m="http://schemas.openxmlformats.org/officeDocument/2006/math" xmlns:v="urn:schemas-microsoft-com:vml" xmlns:wp14="http://schemas.microsoft.com/office/word/2010/wordprocessingDrawing" xmlns:wp="http://schemas.openxmlformats.org/drawingml/2006/wordprocessingDrawing" xmlns:w10="urn:schemas-microsoft-com:office:word" xmlns:w="http://schemas.openxmlformats.org/wordprocessingml/2006/main" xmlns:w14="http://schemas.microsoft.com/office/word/2010/wordml" xmlns:w15="http://schemas.microsoft.com/office/word/2012/wordml" xmlns:w16cex="http://schemas.microsoft.com/office/word/2018/wordml/cex" xmlns:w16cid="http://schemas.microsoft.com/office/word/2016/wordml/cid" xmlns:w16="http://schemas.microsoft.com/office/word/2018/wordml" xmlns:w16du="http://schemas.microsoft.com/office/word/2023/wordml/word16du" xmlns:w16sdtdh="http://schemas.microsoft.com/office/word/2020/wordml/sdtdatahash" xmlns:w16se="http://schemas.microsoft.com/office/word/2015/wordml/symex" xmlns:wpg="http://schemas.microsoft.com/office/word/2010/wordprocessingGroup" xmlns:wpi="http://schemas.microsoft.com/office/word/2010/wordprocessingInk" xmlns:wne="http://schemas.microsoft.com/office/word/2006/wordml" xmlns:wps="http://schemas.microsoft.com/office/word/2010/wordprocessingShape" mc:Ignorable="w14 w15 w16se w16cid w16 w16cex w16sdtdh w16du wp14">
   <w:p>
     <w:pPr>
       <w:pStyle w:val="Header"/>
@@ -2767,7 +2416,7 @@
 </file>
 
 <file path=word/header3.xml><?xml version="1.0" encoding="utf-8"?>
-<w:hdr xmlns:wpc="http://schemas.microsoft.com/office/word/2010/wordprocessingCanvas" xmlns:cx="http://schemas.microsoft.com/office/drawing/2014/chartex" xmlns:cx1="http://schemas.microsoft.com/office/drawing/2015/9/8/chartex" xmlns:cx2="http://schemas.microsoft.com/office/drawing/2015/10/21/chartex" xmlns:cx3="http://schemas.microsoft.com/office/drawing/2016/5/9/chartex" xmlns:cx4="http://schemas.microsoft.com/office/drawing/2016/5/10/chartex" xmlns:cx5="http://schemas.microsoft.com/office/drawing/2016/5/11/chartex" xmlns:cx6="http://schemas.microsoft.com/office/drawing/2016/5/12/chartex" xmlns:cx7="http://schemas.microsoft.com/office/drawing/2016/5/13/chartex" xmlns:cx8="http://schemas.microsoft.com/office/drawing/2016/5/14/chartex" xmlns:mc="http://schemas.openxmlformats.org/markup-compatibility/2006" xmlns:aink="http://schemas.microsoft.com/office/drawing/2016/ink" xmlns:am3d="http://schemas.microsoft.com/office/drawing/2017/model3d" xmlns:o="urn:schemas-microsoft-com:office:office" xmlns:oel="http://schemas.microsoft.com/office/2019/extlst" xmlns:r="http://schemas.openxmlformats.org/officeDocument/2006/relationships" xmlns:m="http://schemas.openxmlformats.org/officeDocument/2006/math" xmlns:v="urn:schemas-microsoft-com:vml" xmlns:wp14="http://schemas.microsoft.com/office/word/2010/wordprocessingDrawing" xmlns:wp="http://schemas.openxmlformats.org/drawingml/2006/wordprocessingDrawing" xmlns:w10="urn:schemas-microsoft-com:office:word" xmlns:w="http://schemas.openxmlformats.org/wordprocessingml/2006/main" xmlns:w14="http://schemas.microsoft.com/office/word/2010/wordml" xmlns:w15="http://schemas.microsoft.com/office/word/2012/wordml" xmlns:w16cex="http://schemas.microsoft.com/office/word/2018/wordml/cex" xmlns:w16cid="http://schemas.microsoft.com/office/word/2016/wordml/cid" xmlns:w16="http://schemas.microsoft.com/office/word/2018/wordml" xmlns:w16sdtdh="http://schemas.microsoft.com/office/word/2020/wordml/sdtdatahash" xmlns:w16se="http://schemas.microsoft.com/office/word/2015/wordml/symex" xmlns:wpg="http://schemas.microsoft.com/office/word/2010/wordprocessingGroup" xmlns:wpi="http://schemas.microsoft.com/office/word/2010/wordprocessingInk" xmlns:wne="http://schemas.microsoft.com/office/word/2006/wordml" xmlns:wps="http://schemas.microsoft.com/office/word/2010/wordprocessingShape" mc:Ignorable="w14 w15 w16se w16cid w16 w16cex w16sdtdh wp14">
+<w:hdr xmlns:wpc="http://schemas.microsoft.com/office/word/2010/wordprocessingCanvas" xmlns:cx="http://schemas.microsoft.com/office/drawing/2014/chartex" xmlns:cx1="http://schemas.microsoft.com/office/drawing/2015/9/8/chartex" xmlns:cx2="http://schemas.microsoft.com/office/drawing/2015/10/21/chartex" xmlns:cx3="http://schemas.microsoft.com/office/drawing/2016/5/9/chartex" xmlns:cx4="http://schemas.microsoft.com/office/drawing/2016/5/10/chartex" xmlns:cx5="http://schemas.microsoft.com/office/drawing/2016/5/11/chartex" xmlns:cx6="http://schemas.microsoft.com/office/drawing/2016/5/12/chartex" xmlns:cx7="http://schemas.microsoft.com/office/drawing/2016/5/13/chartex" xmlns:cx8="http://schemas.microsoft.com/office/drawing/2016/5/14/chartex" xmlns:mc="http://schemas.openxmlformats.org/markup-compatibility/2006" xmlns:aink="http://schemas.microsoft.com/office/drawing/2016/ink" xmlns:am3d="http://schemas.microsoft.com/office/drawing/2017/model3d" xmlns:o="urn:schemas-microsoft-com:office:office" xmlns:oel="http://schemas.microsoft.com/office/2019/extlst" xmlns:r="http://schemas.openxmlformats.org/officeDocument/2006/relationships" xmlns:m="http://schemas.openxmlformats.org/officeDocument/2006/math" xmlns:v="urn:schemas-microsoft-com:vml" xmlns:wp14="http://schemas.microsoft.com/office/word/2010/wordprocessingDrawing" xmlns:wp="http://schemas.openxmlformats.org/drawingml/2006/wordprocessingDrawing" xmlns:w10="urn:schemas-microsoft-com:office:word" xmlns:w="http://schemas.openxmlformats.org/wordprocessingml/2006/main" xmlns:w14="http://schemas.microsoft.com/office/word/2010/wordml" xmlns:w15="http://schemas.microsoft.com/office/word/2012/wordml" xmlns:w16cex="http://schemas.microsoft.com/office/word/2018/wordml/cex" xmlns:w16cid="http://schemas.microsoft.com/office/word/2016/wordml/cid" xmlns:w16="http://schemas.microsoft.com/office/word/2018/wordml" xmlns:w16du="http://schemas.microsoft.com/office/word/2023/wordml/word16du" xmlns:w16sdtdh="http://schemas.microsoft.com/office/word/2020/wordml/sdtdatahash" xmlns:w16se="http://schemas.microsoft.com/office/word/2015/wordml/symex" xmlns:wpg="http://schemas.microsoft.com/office/word/2010/wordprocessingGroup" xmlns:wpi="http://schemas.microsoft.com/office/word/2010/wordprocessingInk" xmlns:wne="http://schemas.microsoft.com/office/word/2006/wordml" xmlns:wps="http://schemas.microsoft.com/office/word/2010/wordprocessingShape" mc:Ignorable="w14 w15 w16se w16cid w16 w16cex w16sdtdh w16du wp14">
   <w:p>
     <w:pPr>
       <w:pStyle w:val="Header"/>
@@ -2776,8 +2425,12 @@
 </w:hdr>
 </file>
 
+<file path=word/numbering.xml><?xml version="1.0" encoding="utf-8"?>
+<w:numbering xmlns:wpc="http://schemas.microsoft.com/office/word/2010/wordprocessingCanvas" xmlns:cx="http://schemas.microsoft.com/office/drawing/2014/chartex" xmlns:cx1="http://schemas.microsoft.com/office/drawing/2015/9/8/chartex" xmlns:cx2="http://schemas.microsoft.com/office/drawing/2015/10/21/chartex" xmlns:cx3="http://schemas.microsoft.com/office/drawing/2016/5/9/chartex" xmlns:cx4="http://schemas.microsoft.com/office/drawing/2016/5/10/chartex" xmlns:cx5="http://schemas.microsoft.com/office/drawing/2016/5/11/chartex" xmlns:cx6="http://schemas.microsoft.com/office/drawing/2016/5/12/chartex" xmlns:cx7="http://schemas.microsoft.com/office/drawing/2016/5/13/chartex" xmlns:cx8="http://schemas.microsoft.com/office/drawing/2016/5/14/chartex" xmlns:mc="http://schemas.openxmlformats.org/markup-compatibility/2006" xmlns:aink="http://schemas.microsoft.com/office/drawing/2016/ink" xmlns:am3d="http://schemas.microsoft.com/office/drawing/2017/model3d" xmlns:o="urn:schemas-microsoft-com:office:office" xmlns:oel="http://schemas.microsoft.com/office/2019/extlst" xmlns:r="http://schemas.openxmlformats.org/officeDocument/2006/relationships" xmlns:m="http://schemas.openxmlformats.org/officeDocument/2006/math" xmlns:v="urn:schemas-microsoft-com:vml" xmlns:wp14="http://schemas.microsoft.com/office/word/2010/wordprocessingDrawing" xmlns:wp="http://schemas.openxmlformats.org/drawingml/2006/wordprocessingDrawing" xmlns:w10="urn:schemas-microsoft-com:office:word" xmlns:w="http://schemas.openxmlformats.org/wordprocessingml/2006/main" xmlns:w14="http://schemas.microsoft.com/office/word/2010/wordml" xmlns:w15="http://schemas.microsoft.com/office/word/2012/wordml" xmlns:w16cex="http://schemas.microsoft.com/office/word/2018/wordml/cex" xmlns:w16cid="http://schemas.microsoft.com/office/word/2016/wordml/cid" xmlns:w16="http://schemas.microsoft.com/office/word/2018/wordml" xmlns:w16du="http://schemas.microsoft.com/office/word/2023/wordml/word16du" xmlns:w16sdtdh="http://schemas.microsoft.com/office/word/2020/wordml/sdtdatahash" xmlns:w16se="http://schemas.microsoft.com/office/word/2015/wordml/symex" xmlns:wpg="http://schemas.microsoft.com/office/word/2010/wordprocessingGroup" xmlns:wpi="http://schemas.microsoft.com/office/word/2010/wordprocessingInk" xmlns:wne="http://schemas.microsoft.com/office/word/2006/wordml" xmlns:wps="http://schemas.microsoft.com/office/word/2010/wordprocessingShape" mc:Ignorable="w14 w15 w16se w16cid w16 w16cex w16sdtdh w16du wp14"/>
+</file>
+
 <file path=word/styles.xml><?xml version="1.0" encoding="utf-8"?>
-<w:styles xmlns:mc="http://schemas.openxmlformats.org/markup-compatibility/2006" xmlns:r="http://schemas.openxmlformats.org/officeDocument/2006/relationships" xmlns:w="http://schemas.openxmlformats.org/wordprocessingml/2006/main" xmlns:w14="http://schemas.microsoft.com/office/word/2010/wordml" xmlns:w15="http://schemas.microsoft.com/office/word/2012/wordml" xmlns:w16cex="http://schemas.microsoft.com/office/word/2018/wordml/cex" xmlns:w16cid="http://schemas.microsoft.com/office/word/2016/wordml/cid" xmlns:w16="http://schemas.microsoft.com/office/word/2018/wordml" xmlns:w16sdtdh="http://schemas.microsoft.com/office/word/2020/wordml/sdtdatahash" xmlns:w16se="http://schemas.microsoft.com/office/word/2015/wordml/symex" mc:Ignorable="w14 w15 w16se w16cid w16 w16cex w16sdtdh">
+<w:styles xmlns:mc="http://schemas.openxmlformats.org/markup-compatibility/2006" xmlns:r="http://schemas.openxmlformats.org/officeDocument/2006/relationships" xmlns:w="http://schemas.openxmlformats.org/wordprocessingml/2006/main" xmlns:w14="http://schemas.microsoft.com/office/word/2010/wordml" xmlns:w15="http://schemas.microsoft.com/office/word/2012/wordml" xmlns:w16cex="http://schemas.microsoft.com/office/word/2018/wordml/cex" xmlns:w16cid="http://schemas.microsoft.com/office/word/2016/wordml/cid" xmlns:w16="http://schemas.microsoft.com/office/word/2018/wordml" xmlns:w16du="http://schemas.microsoft.com/office/word/2023/wordml/word16du" xmlns:w16sdtdh="http://schemas.microsoft.com/office/word/2020/wordml/sdtdatahash" xmlns:w16se="http://schemas.microsoft.com/office/word/2015/wordml/symex" mc:Ignorable="w14 w15 w16se w16cid w16 w16cex w16sdtdh w16du">
   <w:docDefaults>
     <w:rPrDefault>
       <w:rPr>

</xml_diff>